<commit_message>
Continuing with the report
</commit_message>
<xml_diff>
--- a/DirectXProj/CMP301 Report - Fraser Barker(1600196).docx
+++ b/DirectXProj/CMP301 Report - Fraser Barker(1600196).docx
@@ -410,15 +410,7 @@
                                         <w:sz w:val="18"/>
                                         <w:szCs w:val="18"/>
                                       </w:rPr>
-                                      <w:t>1</w:t>
-                                    </w:r>
-                                    <w:r>
-                                      <w:rPr>
-                                        <w:color w:val="595959" w:themeColor="text1" w:themeTint="A6"/>
-                                        <w:sz w:val="18"/>
-                                        <w:szCs w:val="18"/>
-                                      </w:rPr>
-                                      <w:t>600196</w:t>
+                                      <w:t>1600196</w:t>
                                     </w:r>
                                   </w:sdtContent>
                                 </w:sdt>
@@ -536,15 +528,7 @@
                                   <w:sz w:val="18"/>
                                   <w:szCs w:val="18"/>
                                 </w:rPr>
-                                <w:t>1</w:t>
-                              </w:r>
-                              <w:r>
-                                <w:rPr>
-                                  <w:color w:val="595959" w:themeColor="text1" w:themeTint="A6"/>
-                                  <w:sz w:val="18"/>
-                                  <w:szCs w:val="18"/>
-                                </w:rPr>
-                                <w:t>600196</w:t>
+                                <w:t>1600196</w:t>
                               </w:r>
                             </w:sdtContent>
                           </w:sdt>
@@ -738,7 +722,7 @@
               </mc:Choice>
               <mc:Fallback>
                 <w:pict>
-                  <v:shape id="Text Box 154" o:spid="_x0000_s1027" type="#_x0000_t202" style="position:absolute;margin-left:0;margin-top:0;width:8in;height:286.5pt;z-index:251659264;visibility:visible;mso-wrap-style:square;mso-width-percent:941;mso-height-percent:363;mso-top-percent:300;mso-wrap-distance-left:9pt;mso-wrap-distance-top:0;mso-wrap-distance-right:9pt;mso-wrap-distance-bottom:0;mso-position-horizontal:center;mso-position-horizontal-relative:page;mso-position-vertical-relative:page;mso-width-percent:941;mso-height-percent:363;mso-top-percent:300;mso-width-relative:page;mso-height-relative:page;v-text-anchor:bottom" o:gfxdata="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" filled="f" stroked="f" strokeweight=".5pt">
+                  <v:shape id="Text Box 154" o:spid="_x0000_s1027" type="#_x0000_t202" style="position:absolute;margin-left:0;margin-top:0;width:8in;height:286.5pt;z-index:251659264;visibility:visible;mso-wrap-style:square;mso-width-percent:941;mso-height-percent:363;mso-top-percent:300;mso-wrap-distance-left:9pt;mso-wrap-distance-top:0;mso-wrap-distance-right:9pt;mso-wrap-distance-bottom:0;mso-position-horizontal:center;mso-position-horizontal-relative:page;mso-position-vertical-relative:page;mso-width-percent:941;mso-height-percent:363;mso-top-percent:300;mso-width-relative:page;mso-height-relative:page;v-text-anchor:bottom" o:gfxdata="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" filled="f" stroked="f" strokeweight=".5pt">
                     <v:textbox inset="126pt,0,54pt,0">
                       <w:txbxContent>
                         <w:p>
@@ -833,6 +817,13 @@
         </w:p>
         <w:sdt>
           <w:sdtPr>
+            <w:rPr>
+              <w:rFonts w:asciiTheme="minorHAnsi" w:eastAsiaTheme="minorHAnsi" w:hAnsiTheme="minorHAnsi" w:cstheme="minorBidi"/>
+              <w:color w:val="auto"/>
+              <w:sz w:val="22"/>
+              <w:szCs w:val="22"/>
+              <w:lang w:val="en-GB"/>
+            </w:rPr>
             <w:id w:val="-982003583"/>
             <w:docPartObj>
               <w:docPartGallery w:val="Table of Contents"/>
@@ -841,14 +832,9 @@
           </w:sdtPr>
           <w:sdtEndPr>
             <w:rPr>
-              <w:rFonts w:asciiTheme="minorHAnsi" w:eastAsiaTheme="minorHAnsi" w:hAnsiTheme="minorHAnsi" w:cstheme="minorBidi"/>
               <w:b/>
               <w:bCs/>
               <w:noProof/>
-              <w:color w:val="auto"/>
-              <w:sz w:val="22"/>
-              <w:szCs w:val="22"/>
-              <w:lang w:val="en-GB"/>
             </w:rPr>
           </w:sdtEndPr>
           <w:sdtContent>
@@ -867,7 +853,9 @@
                   <w:tab w:val="right" w:leader="dot" w:pos="9016"/>
                 </w:tabs>
                 <w:rPr>
+                  <w:rFonts w:eastAsiaTheme="minorEastAsia"/>
                   <w:noProof/>
+                  <w:lang w:eastAsia="en-GB"/>
                 </w:rPr>
               </w:pPr>
               <w:r>
@@ -894,7 +882,7 @@
                 </w:rPr>
                 <w:fldChar w:fldCharType="separate"/>
               </w:r>
-              <w:hyperlink w:anchor="_Toc532055492" w:history="1">
+              <w:hyperlink w:anchor="_Toc532058782" w:history="1">
                 <w:r>
                   <w:rPr>
                     <w:rStyle w:val="Hyperlink"/>
@@ -921,7 +909,231 @@
                     <w:noProof/>
                     <w:webHidden/>
                   </w:rPr>
-                  <w:instrText xml:space="preserve"> PAGEREF _Toc532055492 \h </w:instrText>
+                  <w:instrText xml:space="preserve"> PAGEREF _Toc532058782 \h </w:instrText>
+                </w:r>
+                <w:r>
+                  <w:rPr>
+                    <w:noProof/>
+                    <w:webHidden/>
+                  </w:rPr>
+                </w:r>
+                <w:r>
+                  <w:rPr>
+                    <w:noProof/>
+                    <w:webHidden/>
+                  </w:rPr>
+                  <w:fldChar w:fldCharType="separate"/>
+                </w:r>
+                <w:r>
+                  <w:rPr>
+                    <w:noProof/>
+                    <w:webHidden/>
+                  </w:rPr>
+                  <w:t>2</w:t>
+                </w:r>
+                <w:r>
+                  <w:rPr>
+                    <w:noProof/>
+                    <w:webHidden/>
+                  </w:rPr>
+                  <w:fldChar w:fldCharType="end"/>
+                </w:r>
+              </w:hyperlink>
+            </w:p>
+            <w:p>
+              <w:pPr>
+                <w:pStyle w:val="TOC2"/>
+                <w:tabs>
+                  <w:tab w:val="right" w:leader="dot" w:pos="9016"/>
+                </w:tabs>
+                <w:rPr>
+                  <w:rFonts w:eastAsiaTheme="minorEastAsia"/>
+                  <w:noProof/>
+                  <w:lang w:eastAsia="en-GB"/>
+                </w:rPr>
+              </w:pPr>
+              <w:hyperlink w:anchor="_Toc532058783" w:history="1">
+                <w:r>
+                  <w:rPr>
+                    <w:rStyle w:val="Hyperlink"/>
+                    <w:noProof/>
+                  </w:rPr>
+                  <w:t>Objects</w:t>
+                </w:r>
+                <w:r>
+                  <w:rPr>
+                    <w:noProof/>
+                    <w:webHidden/>
+                  </w:rPr>
+                  <w:tab/>
+                </w:r>
+                <w:r>
+                  <w:rPr>
+                    <w:noProof/>
+                    <w:webHidden/>
+                  </w:rPr>
+                  <w:fldChar w:fldCharType="begin"/>
+                </w:r>
+                <w:r>
+                  <w:rPr>
+                    <w:noProof/>
+                    <w:webHidden/>
+                  </w:rPr>
+                  <w:instrText xml:space="preserve"> PAGEREF _Toc532058783 \h </w:instrText>
+                </w:r>
+                <w:r>
+                  <w:rPr>
+                    <w:noProof/>
+                    <w:webHidden/>
+                  </w:rPr>
+                </w:r>
+                <w:r>
+                  <w:rPr>
+                    <w:noProof/>
+                    <w:webHidden/>
+                  </w:rPr>
+                  <w:fldChar w:fldCharType="separate"/>
+                </w:r>
+                <w:r>
+                  <w:rPr>
+                    <w:noProof/>
+                    <w:webHidden/>
+                  </w:rPr>
+                  <w:t>2</w:t>
+                </w:r>
+                <w:r>
+                  <w:rPr>
+                    <w:noProof/>
+                    <w:webHidden/>
+                  </w:rPr>
+                  <w:fldChar w:fldCharType="end"/>
+                </w:r>
+              </w:hyperlink>
+            </w:p>
+            <w:p>
+              <w:pPr>
+                <w:pStyle w:val="TOC2"/>
+                <w:tabs>
+                  <w:tab w:val="right" w:leader="dot" w:pos="9016"/>
+                </w:tabs>
+                <w:rPr>
+                  <w:rFonts w:eastAsiaTheme="minorEastAsia"/>
+                  <w:noProof/>
+                  <w:lang w:eastAsia="en-GB"/>
+                </w:rPr>
+              </w:pPr>
+              <w:hyperlink w:anchor="_Toc532058784" w:history="1">
+                <w:r>
+                  <w:rPr>
+                    <w:rStyle w:val="Hyperlink"/>
+                    <w:noProof/>
+                  </w:rPr>
+                  <w:t>Brief R</w:t>
+                </w:r>
+                <w:r>
+                  <w:rPr>
+                    <w:rStyle w:val="Hyperlink"/>
+                    <w:noProof/>
+                  </w:rPr>
+                  <w:t>e</w:t>
+                </w:r>
+                <w:r>
+                  <w:rPr>
+                    <w:rStyle w:val="Hyperlink"/>
+                    <w:noProof/>
+                  </w:rPr>
+                  <w:t>sponse</w:t>
+                </w:r>
+                <w:r>
+                  <w:rPr>
+                    <w:noProof/>
+                    <w:webHidden/>
+                  </w:rPr>
+                  <w:tab/>
+                </w:r>
+                <w:r>
+                  <w:rPr>
+                    <w:noProof/>
+                    <w:webHidden/>
+                  </w:rPr>
+                  <w:fldChar w:fldCharType="begin"/>
+                </w:r>
+                <w:r>
+                  <w:rPr>
+                    <w:noProof/>
+                    <w:webHidden/>
+                  </w:rPr>
+                  <w:instrText xml:space="preserve"> PAGEREF _Toc532058784 \h </w:instrText>
+                </w:r>
+                <w:r>
+                  <w:rPr>
+                    <w:noProof/>
+                    <w:webHidden/>
+                  </w:rPr>
+                </w:r>
+                <w:r>
+                  <w:rPr>
+                    <w:noProof/>
+                    <w:webHidden/>
+                  </w:rPr>
+                  <w:fldChar w:fldCharType="separate"/>
+                </w:r>
+                <w:r>
+                  <w:rPr>
+                    <w:noProof/>
+                    <w:webHidden/>
+                  </w:rPr>
+                  <w:t>2</w:t>
+                </w:r>
+                <w:r>
+                  <w:rPr>
+                    <w:noProof/>
+                    <w:webHidden/>
+                  </w:rPr>
+                  <w:fldChar w:fldCharType="end"/>
+                </w:r>
+              </w:hyperlink>
+            </w:p>
+            <w:p>
+              <w:pPr>
+                <w:pStyle w:val="TOC2"/>
+                <w:tabs>
+                  <w:tab w:val="right" w:leader="dot" w:pos="9016"/>
+                </w:tabs>
+                <w:rPr>
+                  <w:rFonts w:eastAsiaTheme="minorEastAsia"/>
+                  <w:noProof/>
+                  <w:lang w:eastAsia="en-GB"/>
+                </w:rPr>
+              </w:pPr>
+              <w:hyperlink w:anchor="_Toc532058785" w:history="1">
+                <w:r>
+                  <w:rPr>
+                    <w:rStyle w:val="Hyperlink"/>
+                    <w:noProof/>
+                  </w:rPr>
+                  <w:t>UI &amp; Controls</w:t>
+                </w:r>
+                <w:r>
+                  <w:rPr>
+                    <w:noProof/>
+                    <w:webHidden/>
+                  </w:rPr>
+                  <w:tab/>
+                </w:r>
+                <w:r>
+                  <w:rPr>
+                    <w:noProof/>
+                    <w:webHidden/>
+                  </w:rPr>
+                  <w:fldChar w:fldCharType="begin"/>
+                </w:r>
+                <w:r>
+                  <w:rPr>
+                    <w:noProof/>
+                    <w:webHidden/>
+                  </w:rPr>
+                  <w:instrText xml:space="preserve"> PAGEREF _Toc532058785 \h </w:instrText>
                 </w:r>
                 <w:r>
                   <w:rPr>
@@ -959,10 +1171,12 @@
                   <w:tab w:val="right" w:leader="dot" w:pos="9016"/>
                 </w:tabs>
                 <w:rPr>
+                  <w:rFonts w:eastAsiaTheme="minorEastAsia"/>
                   <w:noProof/>
+                  <w:lang w:eastAsia="en-GB"/>
                 </w:rPr>
               </w:pPr>
-              <w:hyperlink w:anchor="_Toc532055493" w:history="1">
+              <w:hyperlink w:anchor="_Toc532058786" w:history="1">
                 <w:r>
                   <w:rPr>
                     <w:rStyle w:val="Hyperlink"/>
@@ -989,7 +1203,427 @@
                     <w:noProof/>
                     <w:webHidden/>
                   </w:rPr>
-                  <w:instrText xml:space="preserve"> PAGEREF _Toc532055493 \h </w:instrText>
+                  <w:instrText xml:space="preserve"> PAGEREF _Toc532058786 \h </w:instrText>
+                </w:r>
+                <w:r>
+                  <w:rPr>
+                    <w:noProof/>
+                    <w:webHidden/>
+                  </w:rPr>
+                </w:r>
+                <w:r>
+                  <w:rPr>
+                    <w:noProof/>
+                    <w:webHidden/>
+                  </w:rPr>
+                  <w:fldChar w:fldCharType="separate"/>
+                </w:r>
+                <w:r>
+                  <w:rPr>
+                    <w:noProof/>
+                    <w:webHidden/>
+                  </w:rPr>
+                  <w:t>3</w:t>
+                </w:r>
+                <w:r>
+                  <w:rPr>
+                    <w:noProof/>
+                    <w:webHidden/>
+                  </w:rPr>
+                  <w:fldChar w:fldCharType="end"/>
+                </w:r>
+              </w:hyperlink>
+            </w:p>
+            <w:p>
+              <w:pPr>
+                <w:pStyle w:val="TOC2"/>
+                <w:tabs>
+                  <w:tab w:val="right" w:leader="dot" w:pos="9016"/>
+                </w:tabs>
+                <w:rPr>
+                  <w:rFonts w:eastAsiaTheme="minorEastAsia"/>
+                  <w:noProof/>
+                  <w:lang w:eastAsia="en-GB"/>
+                </w:rPr>
+              </w:pPr>
+              <w:hyperlink w:anchor="_Toc532058787" w:history="1">
+                <w:r>
+                  <w:rPr>
+                    <w:rStyle w:val="Hyperlink"/>
+                    <w:noProof/>
+                  </w:rPr>
+                  <w:t>Buffers &amp; Maths</w:t>
+                </w:r>
+                <w:r>
+                  <w:rPr>
+                    <w:noProof/>
+                    <w:webHidden/>
+                  </w:rPr>
+                  <w:tab/>
+                </w:r>
+                <w:r>
+                  <w:rPr>
+                    <w:noProof/>
+                    <w:webHidden/>
+                  </w:rPr>
+                  <w:fldChar w:fldCharType="begin"/>
+                </w:r>
+                <w:r>
+                  <w:rPr>
+                    <w:noProof/>
+                    <w:webHidden/>
+                  </w:rPr>
+                  <w:instrText xml:space="preserve"> PAGEREF _Toc532058787 \h </w:instrText>
+                </w:r>
+                <w:r>
+                  <w:rPr>
+                    <w:noProof/>
+                    <w:webHidden/>
+                  </w:rPr>
+                </w:r>
+                <w:r>
+                  <w:rPr>
+                    <w:noProof/>
+                    <w:webHidden/>
+                  </w:rPr>
+                  <w:fldChar w:fldCharType="separate"/>
+                </w:r>
+                <w:r>
+                  <w:rPr>
+                    <w:noProof/>
+                    <w:webHidden/>
+                  </w:rPr>
+                  <w:t>3</w:t>
+                </w:r>
+                <w:r>
+                  <w:rPr>
+                    <w:noProof/>
+                    <w:webHidden/>
+                  </w:rPr>
+                  <w:fldChar w:fldCharType="end"/>
+                </w:r>
+              </w:hyperlink>
+            </w:p>
+            <w:p>
+              <w:pPr>
+                <w:pStyle w:val="TOC2"/>
+                <w:tabs>
+                  <w:tab w:val="right" w:leader="dot" w:pos="9016"/>
+                </w:tabs>
+                <w:rPr>
+                  <w:rFonts w:eastAsiaTheme="minorEastAsia"/>
+                  <w:noProof/>
+                  <w:lang w:eastAsia="en-GB"/>
+                </w:rPr>
+              </w:pPr>
+              <w:hyperlink w:anchor="_Toc532058788" w:history="1">
+                <w:r>
+                  <w:rPr>
+                    <w:rStyle w:val="Hyperlink"/>
+                    <w:noProof/>
+                  </w:rPr>
+                  <w:t>Vertex Manipulation</w:t>
+                </w:r>
+                <w:r>
+                  <w:rPr>
+                    <w:noProof/>
+                    <w:webHidden/>
+                  </w:rPr>
+                  <w:tab/>
+                </w:r>
+                <w:r>
+                  <w:rPr>
+                    <w:noProof/>
+                    <w:webHidden/>
+                  </w:rPr>
+                  <w:fldChar w:fldCharType="begin"/>
+                </w:r>
+                <w:r>
+                  <w:rPr>
+                    <w:noProof/>
+                    <w:webHidden/>
+                  </w:rPr>
+                  <w:instrText xml:space="preserve"> PAGEREF _Toc532058788 \h </w:instrText>
+                </w:r>
+                <w:r>
+                  <w:rPr>
+                    <w:noProof/>
+                    <w:webHidden/>
+                  </w:rPr>
+                </w:r>
+                <w:r>
+                  <w:rPr>
+                    <w:noProof/>
+                    <w:webHidden/>
+                  </w:rPr>
+                  <w:fldChar w:fldCharType="separate"/>
+                </w:r>
+                <w:r>
+                  <w:rPr>
+                    <w:noProof/>
+                    <w:webHidden/>
+                  </w:rPr>
+                  <w:t>3</w:t>
+                </w:r>
+                <w:r>
+                  <w:rPr>
+                    <w:noProof/>
+                    <w:webHidden/>
+                  </w:rPr>
+                  <w:fldChar w:fldCharType="end"/>
+                </w:r>
+              </w:hyperlink>
+            </w:p>
+            <w:p>
+              <w:pPr>
+                <w:pStyle w:val="TOC2"/>
+                <w:tabs>
+                  <w:tab w:val="right" w:leader="dot" w:pos="9016"/>
+                </w:tabs>
+                <w:rPr>
+                  <w:rFonts w:eastAsiaTheme="minorEastAsia"/>
+                  <w:noProof/>
+                  <w:lang w:eastAsia="en-GB"/>
+                </w:rPr>
+              </w:pPr>
+              <w:hyperlink w:anchor="_Toc532058789" w:history="1">
+                <w:r>
+                  <w:rPr>
+                    <w:rStyle w:val="Hyperlink"/>
+                    <w:noProof/>
+                  </w:rPr>
+                  <w:t>Post Processing</w:t>
+                </w:r>
+                <w:r>
+                  <w:rPr>
+                    <w:noProof/>
+                    <w:webHidden/>
+                  </w:rPr>
+                  <w:tab/>
+                </w:r>
+                <w:r>
+                  <w:rPr>
+                    <w:noProof/>
+                    <w:webHidden/>
+                  </w:rPr>
+                  <w:fldChar w:fldCharType="begin"/>
+                </w:r>
+                <w:r>
+                  <w:rPr>
+                    <w:noProof/>
+                    <w:webHidden/>
+                  </w:rPr>
+                  <w:instrText xml:space="preserve"> PAGEREF _Toc532058789 \h </w:instrText>
+                </w:r>
+                <w:r>
+                  <w:rPr>
+                    <w:noProof/>
+                    <w:webHidden/>
+                  </w:rPr>
+                </w:r>
+                <w:r>
+                  <w:rPr>
+                    <w:noProof/>
+                    <w:webHidden/>
+                  </w:rPr>
+                  <w:fldChar w:fldCharType="separate"/>
+                </w:r>
+                <w:r>
+                  <w:rPr>
+                    <w:noProof/>
+                    <w:webHidden/>
+                  </w:rPr>
+                  <w:t>3</w:t>
+                </w:r>
+                <w:r>
+                  <w:rPr>
+                    <w:noProof/>
+                    <w:webHidden/>
+                  </w:rPr>
+                  <w:fldChar w:fldCharType="end"/>
+                </w:r>
+              </w:hyperlink>
+            </w:p>
+            <w:p>
+              <w:pPr>
+                <w:pStyle w:val="TOC2"/>
+                <w:tabs>
+                  <w:tab w:val="right" w:leader="dot" w:pos="9016"/>
+                </w:tabs>
+                <w:rPr>
+                  <w:rFonts w:eastAsiaTheme="minorEastAsia"/>
+                  <w:noProof/>
+                  <w:lang w:eastAsia="en-GB"/>
+                </w:rPr>
+              </w:pPr>
+              <w:hyperlink w:anchor="_Toc532058790" w:history="1">
+                <w:r>
+                  <w:rPr>
+                    <w:rStyle w:val="Hyperlink"/>
+                    <w:noProof/>
+                  </w:rPr>
+                  <w:t>Lighting &amp; Shadows</w:t>
+                </w:r>
+                <w:r>
+                  <w:rPr>
+                    <w:noProof/>
+                    <w:webHidden/>
+                  </w:rPr>
+                  <w:tab/>
+                </w:r>
+                <w:r>
+                  <w:rPr>
+                    <w:noProof/>
+                    <w:webHidden/>
+                  </w:rPr>
+                  <w:fldChar w:fldCharType="begin"/>
+                </w:r>
+                <w:r>
+                  <w:rPr>
+                    <w:noProof/>
+                    <w:webHidden/>
+                  </w:rPr>
+                  <w:instrText xml:space="preserve"> PAGEREF _Toc532058790 \h </w:instrText>
+                </w:r>
+                <w:r>
+                  <w:rPr>
+                    <w:noProof/>
+                    <w:webHidden/>
+                  </w:rPr>
+                </w:r>
+                <w:r>
+                  <w:rPr>
+                    <w:noProof/>
+                    <w:webHidden/>
+                  </w:rPr>
+                  <w:fldChar w:fldCharType="separate"/>
+                </w:r>
+                <w:r>
+                  <w:rPr>
+                    <w:noProof/>
+                    <w:webHidden/>
+                  </w:rPr>
+                  <w:t>3</w:t>
+                </w:r>
+                <w:r>
+                  <w:rPr>
+                    <w:noProof/>
+                    <w:webHidden/>
+                  </w:rPr>
+                  <w:fldChar w:fldCharType="end"/>
+                </w:r>
+              </w:hyperlink>
+            </w:p>
+            <w:p>
+              <w:pPr>
+                <w:pStyle w:val="TOC2"/>
+                <w:tabs>
+                  <w:tab w:val="right" w:leader="dot" w:pos="9016"/>
+                </w:tabs>
+                <w:rPr>
+                  <w:rFonts w:eastAsiaTheme="minorEastAsia"/>
+                  <w:noProof/>
+                  <w:lang w:eastAsia="en-GB"/>
+                </w:rPr>
+              </w:pPr>
+              <w:hyperlink w:anchor="_Toc532058791" w:history="1">
+                <w:r>
+                  <w:rPr>
+                    <w:rStyle w:val="Hyperlink"/>
+                    <w:noProof/>
+                  </w:rPr>
+                  <w:t>Tessellation</w:t>
+                </w:r>
+                <w:r>
+                  <w:rPr>
+                    <w:noProof/>
+                    <w:webHidden/>
+                  </w:rPr>
+                  <w:tab/>
+                </w:r>
+                <w:r>
+                  <w:rPr>
+                    <w:noProof/>
+                    <w:webHidden/>
+                  </w:rPr>
+                  <w:fldChar w:fldCharType="begin"/>
+                </w:r>
+                <w:r>
+                  <w:rPr>
+                    <w:noProof/>
+                    <w:webHidden/>
+                  </w:rPr>
+                  <w:instrText xml:space="preserve"> PAGEREF _Toc532058791 \h </w:instrText>
+                </w:r>
+                <w:r>
+                  <w:rPr>
+                    <w:noProof/>
+                    <w:webHidden/>
+                  </w:rPr>
+                </w:r>
+                <w:r>
+                  <w:rPr>
+                    <w:noProof/>
+                    <w:webHidden/>
+                  </w:rPr>
+                  <w:fldChar w:fldCharType="separate"/>
+                </w:r>
+                <w:r>
+                  <w:rPr>
+                    <w:noProof/>
+                    <w:webHidden/>
+                  </w:rPr>
+                  <w:t>3</w:t>
+                </w:r>
+                <w:r>
+                  <w:rPr>
+                    <w:noProof/>
+                    <w:webHidden/>
+                  </w:rPr>
+                  <w:fldChar w:fldCharType="end"/>
+                </w:r>
+              </w:hyperlink>
+            </w:p>
+            <w:p>
+              <w:pPr>
+                <w:pStyle w:val="TOC2"/>
+                <w:tabs>
+                  <w:tab w:val="right" w:leader="dot" w:pos="9016"/>
+                </w:tabs>
+                <w:rPr>
+                  <w:rFonts w:eastAsiaTheme="minorEastAsia"/>
+                  <w:noProof/>
+                  <w:lang w:eastAsia="en-GB"/>
+                </w:rPr>
+              </w:pPr>
+              <w:hyperlink w:anchor="_Toc532058792" w:history="1">
+                <w:r>
+                  <w:rPr>
+                    <w:rStyle w:val="Hyperlink"/>
+                    <w:noProof/>
+                  </w:rPr>
+                  <w:t>Geometry Shader Stage</w:t>
+                </w:r>
+                <w:r>
+                  <w:rPr>
+                    <w:noProof/>
+                    <w:webHidden/>
+                  </w:rPr>
+                  <w:tab/>
+                </w:r>
+                <w:r>
+                  <w:rPr>
+                    <w:noProof/>
+                    <w:webHidden/>
+                  </w:rPr>
+                  <w:fldChar w:fldCharType="begin"/>
+                </w:r>
+                <w:r>
+                  <w:rPr>
+                    <w:noProof/>
+                    <w:webHidden/>
+                  </w:rPr>
+                  <w:instrText xml:space="preserve"> PAGEREF _Toc532058792 \h </w:instrText>
                 </w:r>
                 <w:r>
                   <w:rPr>
@@ -1027,16 +1661,18 @@
                   <w:tab w:val="right" w:leader="dot" w:pos="9016"/>
                 </w:tabs>
                 <w:rPr>
+                  <w:rFonts w:eastAsiaTheme="minorEastAsia"/>
                   <w:noProof/>
+                  <w:lang w:eastAsia="en-GB"/>
                 </w:rPr>
               </w:pPr>
-              <w:hyperlink w:anchor="_Toc532055494" w:history="1">
+              <w:hyperlink w:anchor="_Toc532058793" w:history="1">
                 <w:r>
                   <w:rPr>
                     <w:rStyle w:val="Hyperlink"/>
                     <w:noProof/>
                   </w:rPr>
-                  <w:t>Critical Reflection</w:t>
+                  <w:t>Shaders</w:t>
                 </w:r>
                 <w:r>
                   <w:rPr>
@@ -1057,7 +1693,7 @@
                     <w:noProof/>
                     <w:webHidden/>
                   </w:rPr>
-                  <w:instrText xml:space="preserve"> PAGEREF _Toc532055494 \h </w:instrText>
+                  <w:instrText xml:space="preserve"> PAGEREF _Toc532058793 \h </w:instrText>
                 </w:r>
                 <w:r>
                   <w:rPr>
@@ -1077,7 +1713,847 @@
                     <w:noProof/>
                     <w:webHidden/>
                   </w:rPr>
-                  <w:t>4</w:t>
+                  <w:t>3</w:t>
+                </w:r>
+                <w:r>
+                  <w:rPr>
+                    <w:noProof/>
+                    <w:webHidden/>
+                  </w:rPr>
+                  <w:fldChar w:fldCharType="end"/>
+                </w:r>
+              </w:hyperlink>
+            </w:p>
+            <w:p>
+              <w:pPr>
+                <w:pStyle w:val="TOC2"/>
+                <w:tabs>
+                  <w:tab w:val="right" w:leader="dot" w:pos="9016"/>
+                </w:tabs>
+                <w:rPr>
+                  <w:rFonts w:eastAsiaTheme="minorEastAsia"/>
+                  <w:noProof/>
+                  <w:lang w:eastAsia="en-GB"/>
+                </w:rPr>
+              </w:pPr>
+              <w:hyperlink w:anchor="_Toc532058794" w:history="1">
+                <w:r>
+                  <w:rPr>
+                    <w:rStyle w:val="Hyperlink"/>
+                    <w:noProof/>
+                  </w:rPr>
+                  <w:t>Depth of Field</w:t>
+                </w:r>
+                <w:r>
+                  <w:rPr>
+                    <w:noProof/>
+                    <w:webHidden/>
+                  </w:rPr>
+                  <w:tab/>
+                </w:r>
+                <w:r>
+                  <w:rPr>
+                    <w:noProof/>
+                    <w:webHidden/>
+                  </w:rPr>
+                  <w:fldChar w:fldCharType="begin"/>
+                </w:r>
+                <w:r>
+                  <w:rPr>
+                    <w:noProof/>
+                    <w:webHidden/>
+                  </w:rPr>
+                  <w:instrText xml:space="preserve"> PAGEREF _Toc532058794 \h </w:instrText>
+                </w:r>
+                <w:r>
+                  <w:rPr>
+                    <w:noProof/>
+                    <w:webHidden/>
+                  </w:rPr>
+                </w:r>
+                <w:r>
+                  <w:rPr>
+                    <w:noProof/>
+                    <w:webHidden/>
+                  </w:rPr>
+                  <w:fldChar w:fldCharType="separate"/>
+                </w:r>
+                <w:r>
+                  <w:rPr>
+                    <w:noProof/>
+                    <w:webHidden/>
+                  </w:rPr>
+                  <w:t>3</w:t>
+                </w:r>
+                <w:r>
+                  <w:rPr>
+                    <w:noProof/>
+                    <w:webHidden/>
+                  </w:rPr>
+                  <w:fldChar w:fldCharType="end"/>
+                </w:r>
+              </w:hyperlink>
+            </w:p>
+            <w:p>
+              <w:pPr>
+                <w:pStyle w:val="TOC2"/>
+                <w:tabs>
+                  <w:tab w:val="right" w:leader="dot" w:pos="9016"/>
+                </w:tabs>
+                <w:rPr>
+                  <w:rFonts w:eastAsiaTheme="minorEastAsia"/>
+                  <w:noProof/>
+                  <w:lang w:eastAsia="en-GB"/>
+                </w:rPr>
+              </w:pPr>
+              <w:hyperlink w:anchor="_Toc532058795" w:history="1">
+                <w:r>
+                  <w:rPr>
+                    <w:rStyle w:val="Hyperlink"/>
+                    <w:noProof/>
+                  </w:rPr>
+                  <w:t>Depth</w:t>
+                </w:r>
+                <w:r>
+                  <w:rPr>
+                    <w:noProof/>
+                    <w:webHidden/>
+                  </w:rPr>
+                  <w:tab/>
+                </w:r>
+                <w:r>
+                  <w:rPr>
+                    <w:noProof/>
+                    <w:webHidden/>
+                  </w:rPr>
+                  <w:fldChar w:fldCharType="begin"/>
+                </w:r>
+                <w:r>
+                  <w:rPr>
+                    <w:noProof/>
+                    <w:webHidden/>
+                  </w:rPr>
+                  <w:instrText xml:space="preserve"> PAGEREF _Toc532058795 \h </w:instrText>
+                </w:r>
+                <w:r>
+                  <w:rPr>
+                    <w:noProof/>
+                    <w:webHidden/>
+                  </w:rPr>
+                </w:r>
+                <w:r>
+                  <w:rPr>
+                    <w:noProof/>
+                    <w:webHidden/>
+                  </w:rPr>
+                  <w:fldChar w:fldCharType="separate"/>
+                </w:r>
+                <w:r>
+                  <w:rPr>
+                    <w:noProof/>
+                    <w:webHidden/>
+                  </w:rPr>
+                  <w:t>3</w:t>
+                </w:r>
+                <w:r>
+                  <w:rPr>
+                    <w:noProof/>
+                    <w:webHidden/>
+                  </w:rPr>
+                  <w:fldChar w:fldCharType="end"/>
+                </w:r>
+              </w:hyperlink>
+            </w:p>
+            <w:p>
+              <w:pPr>
+                <w:pStyle w:val="TOC2"/>
+                <w:tabs>
+                  <w:tab w:val="right" w:leader="dot" w:pos="9016"/>
+                </w:tabs>
+                <w:rPr>
+                  <w:rFonts w:eastAsiaTheme="minorEastAsia"/>
+                  <w:noProof/>
+                  <w:lang w:eastAsia="en-GB"/>
+                </w:rPr>
+              </w:pPr>
+              <w:hyperlink w:anchor="_Toc532058796" w:history="1">
+                <w:r>
+                  <w:rPr>
+                    <w:rStyle w:val="Hyperlink"/>
+                    <w:noProof/>
+                  </w:rPr>
+                  <w:t>Displacement Depth</w:t>
+                </w:r>
+                <w:r>
+                  <w:rPr>
+                    <w:noProof/>
+                    <w:webHidden/>
+                  </w:rPr>
+                  <w:tab/>
+                </w:r>
+                <w:r>
+                  <w:rPr>
+                    <w:noProof/>
+                    <w:webHidden/>
+                  </w:rPr>
+                  <w:fldChar w:fldCharType="begin"/>
+                </w:r>
+                <w:r>
+                  <w:rPr>
+                    <w:noProof/>
+                    <w:webHidden/>
+                  </w:rPr>
+                  <w:instrText xml:space="preserve"> PAGEREF _Toc532058796 \h </w:instrText>
+                </w:r>
+                <w:r>
+                  <w:rPr>
+                    <w:noProof/>
+                    <w:webHidden/>
+                  </w:rPr>
+                </w:r>
+                <w:r>
+                  <w:rPr>
+                    <w:noProof/>
+                    <w:webHidden/>
+                  </w:rPr>
+                  <w:fldChar w:fldCharType="separate"/>
+                </w:r>
+                <w:r>
+                  <w:rPr>
+                    <w:noProof/>
+                    <w:webHidden/>
+                  </w:rPr>
+                  <w:t>3</w:t>
+                </w:r>
+                <w:r>
+                  <w:rPr>
+                    <w:noProof/>
+                    <w:webHidden/>
+                  </w:rPr>
+                  <w:fldChar w:fldCharType="end"/>
+                </w:r>
+              </w:hyperlink>
+            </w:p>
+            <w:p>
+              <w:pPr>
+                <w:pStyle w:val="TOC2"/>
+                <w:tabs>
+                  <w:tab w:val="right" w:leader="dot" w:pos="9016"/>
+                </w:tabs>
+                <w:rPr>
+                  <w:rFonts w:eastAsiaTheme="minorEastAsia"/>
+                  <w:noProof/>
+                  <w:lang w:eastAsia="en-GB"/>
+                </w:rPr>
+              </w:pPr>
+              <w:hyperlink w:anchor="_Toc532058797" w:history="1">
+                <w:r>
+                  <w:rPr>
+                    <w:rStyle w:val="Hyperlink"/>
+                    <w:noProof/>
+                  </w:rPr>
+                  <w:t>Displacement</w:t>
+                </w:r>
+                <w:r>
+                  <w:rPr>
+                    <w:noProof/>
+                    <w:webHidden/>
+                  </w:rPr>
+                  <w:tab/>
+                </w:r>
+                <w:r>
+                  <w:rPr>
+                    <w:noProof/>
+                    <w:webHidden/>
+                  </w:rPr>
+                  <w:fldChar w:fldCharType="begin"/>
+                </w:r>
+                <w:r>
+                  <w:rPr>
+                    <w:noProof/>
+                    <w:webHidden/>
+                  </w:rPr>
+                  <w:instrText xml:space="preserve"> PAGEREF _Toc532058797 \h </w:instrText>
+                </w:r>
+                <w:r>
+                  <w:rPr>
+                    <w:noProof/>
+                    <w:webHidden/>
+                  </w:rPr>
+                </w:r>
+                <w:r>
+                  <w:rPr>
+                    <w:noProof/>
+                    <w:webHidden/>
+                  </w:rPr>
+                  <w:fldChar w:fldCharType="separate"/>
+                </w:r>
+                <w:r>
+                  <w:rPr>
+                    <w:noProof/>
+                    <w:webHidden/>
+                  </w:rPr>
+                  <w:t>3</w:t>
+                </w:r>
+                <w:r>
+                  <w:rPr>
+                    <w:noProof/>
+                    <w:webHidden/>
+                  </w:rPr>
+                  <w:fldChar w:fldCharType="end"/>
+                </w:r>
+              </w:hyperlink>
+            </w:p>
+            <w:p>
+              <w:pPr>
+                <w:pStyle w:val="TOC2"/>
+                <w:tabs>
+                  <w:tab w:val="right" w:leader="dot" w:pos="9016"/>
+                </w:tabs>
+                <w:rPr>
+                  <w:rFonts w:eastAsiaTheme="minorEastAsia"/>
+                  <w:noProof/>
+                  <w:lang w:eastAsia="en-GB"/>
+                </w:rPr>
+              </w:pPr>
+              <w:hyperlink w:anchor="_Toc532058798" w:history="1">
+                <w:r>
+                  <w:rPr>
+                    <w:rStyle w:val="Hyperlink"/>
+                    <w:noProof/>
+                  </w:rPr>
+                  <w:t>Horizontal Blur</w:t>
+                </w:r>
+                <w:r>
+                  <w:rPr>
+                    <w:noProof/>
+                    <w:webHidden/>
+                  </w:rPr>
+                  <w:tab/>
+                </w:r>
+                <w:r>
+                  <w:rPr>
+                    <w:noProof/>
+                    <w:webHidden/>
+                  </w:rPr>
+                  <w:fldChar w:fldCharType="begin"/>
+                </w:r>
+                <w:r>
+                  <w:rPr>
+                    <w:noProof/>
+                    <w:webHidden/>
+                  </w:rPr>
+                  <w:instrText xml:space="preserve"> PAGEREF _Toc532058798 \h </w:instrText>
+                </w:r>
+                <w:r>
+                  <w:rPr>
+                    <w:noProof/>
+                    <w:webHidden/>
+                  </w:rPr>
+                </w:r>
+                <w:r>
+                  <w:rPr>
+                    <w:noProof/>
+                    <w:webHidden/>
+                  </w:rPr>
+                  <w:fldChar w:fldCharType="separate"/>
+                </w:r>
+                <w:r>
+                  <w:rPr>
+                    <w:noProof/>
+                    <w:webHidden/>
+                  </w:rPr>
+                  <w:t>3</w:t>
+                </w:r>
+                <w:r>
+                  <w:rPr>
+                    <w:noProof/>
+                    <w:webHidden/>
+                  </w:rPr>
+                  <w:fldChar w:fldCharType="end"/>
+                </w:r>
+              </w:hyperlink>
+            </w:p>
+            <w:p>
+              <w:pPr>
+                <w:pStyle w:val="TOC2"/>
+                <w:tabs>
+                  <w:tab w:val="right" w:leader="dot" w:pos="9016"/>
+                </w:tabs>
+                <w:rPr>
+                  <w:rFonts w:eastAsiaTheme="minorEastAsia"/>
+                  <w:noProof/>
+                  <w:lang w:eastAsia="en-GB"/>
+                </w:rPr>
+              </w:pPr>
+              <w:hyperlink w:anchor="_Toc532058799" w:history="1">
+                <w:r>
+                  <w:rPr>
+                    <w:rStyle w:val="Hyperlink"/>
+                    <w:noProof/>
+                  </w:rPr>
+                  <w:t>Vertical Blur</w:t>
+                </w:r>
+                <w:r>
+                  <w:rPr>
+                    <w:noProof/>
+                    <w:webHidden/>
+                  </w:rPr>
+                  <w:tab/>
+                </w:r>
+                <w:r>
+                  <w:rPr>
+                    <w:noProof/>
+                    <w:webHidden/>
+                  </w:rPr>
+                  <w:fldChar w:fldCharType="begin"/>
+                </w:r>
+                <w:r>
+                  <w:rPr>
+                    <w:noProof/>
+                    <w:webHidden/>
+                  </w:rPr>
+                  <w:instrText xml:space="preserve"> PAGEREF _Toc532058799 \h </w:instrText>
+                </w:r>
+                <w:r>
+                  <w:rPr>
+                    <w:noProof/>
+                    <w:webHidden/>
+                  </w:rPr>
+                </w:r>
+                <w:r>
+                  <w:rPr>
+                    <w:noProof/>
+                    <w:webHidden/>
+                  </w:rPr>
+                  <w:fldChar w:fldCharType="separate"/>
+                </w:r>
+                <w:r>
+                  <w:rPr>
+                    <w:noProof/>
+                    <w:webHidden/>
+                  </w:rPr>
+                  <w:t>3</w:t>
+                </w:r>
+                <w:r>
+                  <w:rPr>
+                    <w:noProof/>
+                    <w:webHidden/>
+                  </w:rPr>
+                  <w:fldChar w:fldCharType="end"/>
+                </w:r>
+              </w:hyperlink>
+            </w:p>
+            <w:p>
+              <w:pPr>
+                <w:pStyle w:val="TOC2"/>
+                <w:tabs>
+                  <w:tab w:val="right" w:leader="dot" w:pos="9016"/>
+                </w:tabs>
+                <w:rPr>
+                  <w:rFonts w:eastAsiaTheme="minorEastAsia"/>
+                  <w:noProof/>
+                  <w:lang w:eastAsia="en-GB"/>
+                </w:rPr>
+              </w:pPr>
+              <w:hyperlink w:anchor="_Toc532058800" w:history="1">
+                <w:r>
+                  <w:rPr>
+                    <w:rStyle w:val="Hyperlink"/>
+                    <w:noProof/>
+                  </w:rPr>
+                  <w:t>Render Displacement Normals</w:t>
+                </w:r>
+                <w:r>
+                  <w:rPr>
+                    <w:noProof/>
+                    <w:webHidden/>
+                  </w:rPr>
+                  <w:tab/>
+                </w:r>
+                <w:r>
+                  <w:rPr>
+                    <w:noProof/>
+                    <w:webHidden/>
+                  </w:rPr>
+                  <w:fldChar w:fldCharType="begin"/>
+                </w:r>
+                <w:r>
+                  <w:rPr>
+                    <w:noProof/>
+                    <w:webHidden/>
+                  </w:rPr>
+                  <w:instrText xml:space="preserve"> PAGEREF _Toc532058800 \h </w:instrText>
+                </w:r>
+                <w:r>
+                  <w:rPr>
+                    <w:noProof/>
+                    <w:webHidden/>
+                  </w:rPr>
+                </w:r>
+                <w:r>
+                  <w:rPr>
+                    <w:noProof/>
+                    <w:webHidden/>
+                  </w:rPr>
+                  <w:fldChar w:fldCharType="separate"/>
+                </w:r>
+                <w:r>
+                  <w:rPr>
+                    <w:noProof/>
+                    <w:webHidden/>
+                  </w:rPr>
+                  <w:t>3</w:t>
+                </w:r>
+                <w:r>
+                  <w:rPr>
+                    <w:noProof/>
+                    <w:webHidden/>
+                  </w:rPr>
+                  <w:fldChar w:fldCharType="end"/>
+                </w:r>
+              </w:hyperlink>
+            </w:p>
+            <w:p>
+              <w:pPr>
+                <w:pStyle w:val="TOC2"/>
+                <w:tabs>
+                  <w:tab w:val="right" w:leader="dot" w:pos="9016"/>
+                </w:tabs>
+                <w:rPr>
+                  <w:rFonts w:eastAsiaTheme="minorEastAsia"/>
+                  <w:noProof/>
+                  <w:lang w:eastAsia="en-GB"/>
+                </w:rPr>
+              </w:pPr>
+              <w:hyperlink w:anchor="_Toc532058801" w:history="1">
+                <w:r>
+                  <w:rPr>
+                    <w:rStyle w:val="Hyperlink"/>
+                    <w:noProof/>
+                  </w:rPr>
+                  <w:t>Render Tessellated Normals</w:t>
+                </w:r>
+                <w:r>
+                  <w:rPr>
+                    <w:noProof/>
+                    <w:webHidden/>
+                  </w:rPr>
+                  <w:tab/>
+                </w:r>
+                <w:r>
+                  <w:rPr>
+                    <w:noProof/>
+                    <w:webHidden/>
+                  </w:rPr>
+                  <w:fldChar w:fldCharType="begin"/>
+                </w:r>
+                <w:r>
+                  <w:rPr>
+                    <w:noProof/>
+                    <w:webHidden/>
+                  </w:rPr>
+                  <w:instrText xml:space="preserve"> PAGEREF _Toc532058801 \h </w:instrText>
+                </w:r>
+                <w:r>
+                  <w:rPr>
+                    <w:noProof/>
+                    <w:webHidden/>
+                  </w:rPr>
+                </w:r>
+                <w:r>
+                  <w:rPr>
+                    <w:noProof/>
+                    <w:webHidden/>
+                  </w:rPr>
+                  <w:fldChar w:fldCharType="separate"/>
+                </w:r>
+                <w:r>
+                  <w:rPr>
+                    <w:noProof/>
+                    <w:webHidden/>
+                  </w:rPr>
+                  <w:t>3</w:t>
+                </w:r>
+                <w:r>
+                  <w:rPr>
+                    <w:noProof/>
+                    <w:webHidden/>
+                  </w:rPr>
+                  <w:fldChar w:fldCharType="end"/>
+                </w:r>
+              </w:hyperlink>
+            </w:p>
+            <w:p>
+              <w:pPr>
+                <w:pStyle w:val="TOC2"/>
+                <w:tabs>
+                  <w:tab w:val="right" w:leader="dot" w:pos="9016"/>
+                </w:tabs>
+                <w:rPr>
+                  <w:rFonts w:eastAsiaTheme="minorEastAsia"/>
+                  <w:noProof/>
+                  <w:lang w:eastAsia="en-GB"/>
+                </w:rPr>
+              </w:pPr>
+              <w:hyperlink w:anchor="_Toc532058802" w:history="1">
+                <w:r>
+                  <w:rPr>
+                    <w:rStyle w:val="Hyperlink"/>
+                    <w:noProof/>
+                  </w:rPr>
+                  <w:t>Shadow Shader</w:t>
+                </w:r>
+                <w:r>
+                  <w:rPr>
+                    <w:noProof/>
+                    <w:webHidden/>
+                  </w:rPr>
+                  <w:tab/>
+                </w:r>
+                <w:r>
+                  <w:rPr>
+                    <w:noProof/>
+                    <w:webHidden/>
+                  </w:rPr>
+                  <w:fldChar w:fldCharType="begin"/>
+                </w:r>
+                <w:r>
+                  <w:rPr>
+                    <w:noProof/>
+                    <w:webHidden/>
+                  </w:rPr>
+                  <w:instrText xml:space="preserve"> PAGEREF _Toc532058802 \h </w:instrText>
+                </w:r>
+                <w:r>
+                  <w:rPr>
+                    <w:noProof/>
+                    <w:webHidden/>
+                  </w:rPr>
+                </w:r>
+                <w:r>
+                  <w:rPr>
+                    <w:noProof/>
+                    <w:webHidden/>
+                  </w:rPr>
+                  <w:fldChar w:fldCharType="separate"/>
+                </w:r>
+                <w:r>
+                  <w:rPr>
+                    <w:noProof/>
+                    <w:webHidden/>
+                  </w:rPr>
+                  <w:t>3</w:t>
+                </w:r>
+                <w:r>
+                  <w:rPr>
+                    <w:noProof/>
+                    <w:webHidden/>
+                  </w:rPr>
+                  <w:fldChar w:fldCharType="end"/>
+                </w:r>
+              </w:hyperlink>
+            </w:p>
+            <w:p>
+              <w:pPr>
+                <w:pStyle w:val="TOC2"/>
+                <w:tabs>
+                  <w:tab w:val="right" w:leader="dot" w:pos="9016"/>
+                </w:tabs>
+                <w:rPr>
+                  <w:rFonts w:eastAsiaTheme="minorEastAsia"/>
+                  <w:noProof/>
+                  <w:lang w:eastAsia="en-GB"/>
+                </w:rPr>
+              </w:pPr>
+              <w:hyperlink w:anchor="_Toc532058803" w:history="1">
+                <w:r>
+                  <w:rPr>
+                    <w:rStyle w:val="Hyperlink"/>
+                    <w:noProof/>
+                  </w:rPr>
+                  <w:t>Tessellation Depth</w:t>
+                </w:r>
+                <w:r>
+                  <w:rPr>
+                    <w:noProof/>
+                    <w:webHidden/>
+                  </w:rPr>
+                  <w:tab/>
+                </w:r>
+                <w:r>
+                  <w:rPr>
+                    <w:noProof/>
+                    <w:webHidden/>
+                  </w:rPr>
+                  <w:fldChar w:fldCharType="begin"/>
+                </w:r>
+                <w:r>
+                  <w:rPr>
+                    <w:noProof/>
+                    <w:webHidden/>
+                  </w:rPr>
+                  <w:instrText xml:space="preserve"> PAGEREF _Toc532058803 \h </w:instrText>
+                </w:r>
+                <w:r>
+                  <w:rPr>
+                    <w:noProof/>
+                    <w:webHidden/>
+                  </w:rPr>
+                </w:r>
+                <w:r>
+                  <w:rPr>
+                    <w:noProof/>
+                    <w:webHidden/>
+                  </w:rPr>
+                  <w:fldChar w:fldCharType="separate"/>
+                </w:r>
+                <w:r>
+                  <w:rPr>
+                    <w:noProof/>
+                    <w:webHidden/>
+                  </w:rPr>
+                  <w:t>3</w:t>
+                </w:r>
+                <w:r>
+                  <w:rPr>
+                    <w:noProof/>
+                    <w:webHidden/>
+                  </w:rPr>
+                  <w:fldChar w:fldCharType="end"/>
+                </w:r>
+              </w:hyperlink>
+            </w:p>
+            <w:p>
+              <w:pPr>
+                <w:pStyle w:val="TOC2"/>
+                <w:tabs>
+                  <w:tab w:val="right" w:leader="dot" w:pos="9016"/>
+                </w:tabs>
+                <w:rPr>
+                  <w:rFonts w:eastAsiaTheme="minorEastAsia"/>
+                  <w:noProof/>
+                  <w:lang w:eastAsia="en-GB"/>
+                </w:rPr>
+              </w:pPr>
+              <w:hyperlink w:anchor="_Toc532058804" w:history="1">
+                <w:r>
+                  <w:rPr>
+                    <w:rStyle w:val="Hyperlink"/>
+                    <w:noProof/>
+                  </w:rPr>
+                  <w:t>Tessellation</w:t>
+                </w:r>
+                <w:r>
+                  <w:rPr>
+                    <w:noProof/>
+                    <w:webHidden/>
+                  </w:rPr>
+                  <w:tab/>
+                </w:r>
+                <w:r>
+                  <w:rPr>
+                    <w:noProof/>
+                    <w:webHidden/>
+                  </w:rPr>
+                  <w:fldChar w:fldCharType="begin"/>
+                </w:r>
+                <w:r>
+                  <w:rPr>
+                    <w:noProof/>
+                    <w:webHidden/>
+                  </w:rPr>
+                  <w:instrText xml:space="preserve"> PAGEREF _Toc532058804 \h </w:instrText>
+                </w:r>
+                <w:r>
+                  <w:rPr>
+                    <w:noProof/>
+                    <w:webHidden/>
+                  </w:rPr>
+                </w:r>
+                <w:r>
+                  <w:rPr>
+                    <w:noProof/>
+                    <w:webHidden/>
+                  </w:rPr>
+                  <w:fldChar w:fldCharType="separate"/>
+                </w:r>
+                <w:r>
+                  <w:rPr>
+                    <w:noProof/>
+                    <w:webHidden/>
+                  </w:rPr>
+                  <w:t>3</w:t>
+                </w:r>
+                <w:r>
+                  <w:rPr>
+                    <w:noProof/>
+                    <w:webHidden/>
+                  </w:rPr>
+                  <w:fldChar w:fldCharType="end"/>
+                </w:r>
+              </w:hyperlink>
+            </w:p>
+            <w:p>
+              <w:pPr>
+                <w:pStyle w:val="TOC2"/>
+                <w:tabs>
+                  <w:tab w:val="right" w:leader="dot" w:pos="9016"/>
+                </w:tabs>
+                <w:rPr>
+                  <w:rFonts w:eastAsiaTheme="minorEastAsia"/>
+                  <w:noProof/>
+                  <w:lang w:eastAsia="en-GB"/>
+                </w:rPr>
+              </w:pPr>
+              <w:hyperlink w:anchor="_Toc532058805" w:history="1">
+                <w:r>
+                  <w:rPr>
+                    <w:rStyle w:val="Hyperlink"/>
+                    <w:noProof/>
+                  </w:rPr>
+                  <w:t>Texture</w:t>
+                </w:r>
+                <w:r>
+                  <w:rPr>
+                    <w:noProof/>
+                    <w:webHidden/>
+                  </w:rPr>
+                  <w:tab/>
+                </w:r>
+                <w:r>
+                  <w:rPr>
+                    <w:noProof/>
+                    <w:webHidden/>
+                  </w:rPr>
+                  <w:fldChar w:fldCharType="begin"/>
+                </w:r>
+                <w:r>
+                  <w:rPr>
+                    <w:noProof/>
+                    <w:webHidden/>
+                  </w:rPr>
+                  <w:instrText xml:space="preserve"> PAGEREF _Toc532058805 \h </w:instrText>
+                </w:r>
+                <w:r>
+                  <w:rPr>
+                    <w:noProof/>
+                    <w:webHidden/>
+                  </w:rPr>
+                </w:r>
+                <w:r>
+                  <w:rPr>
+                    <w:noProof/>
+                    <w:webHidden/>
+                  </w:rPr>
+                  <w:fldChar w:fldCharType="separate"/>
+                </w:r>
+                <w:r>
+                  <w:rPr>
+                    <w:noProof/>
+                    <w:webHidden/>
+                  </w:rPr>
+                  <w:t>3</w:t>
                 </w:r>
                 <w:r>
                   <w:rPr>
@@ -1095,15 +2571,87 @@
                   <w:tab w:val="right" w:leader="dot" w:pos="9016"/>
                 </w:tabs>
                 <w:rPr>
+                  <w:rFonts w:eastAsiaTheme="minorEastAsia"/>
                   <w:noProof/>
+                  <w:lang w:eastAsia="en-GB"/>
                 </w:rPr>
               </w:pPr>
-              <w:hyperlink w:anchor="_Toc532055495" w:history="1">
+              <w:hyperlink w:anchor="_Toc532058806" w:history="1">
                 <w:r>
                   <w:rPr>
                     <w:rStyle w:val="Hyperlink"/>
                     <w:noProof/>
                   </w:rPr>
+                  <w:t>Critical Reflection</w:t>
+                </w:r>
+                <w:r>
+                  <w:rPr>
+                    <w:noProof/>
+                    <w:webHidden/>
+                  </w:rPr>
+                  <w:tab/>
+                </w:r>
+                <w:r>
+                  <w:rPr>
+                    <w:noProof/>
+                    <w:webHidden/>
+                  </w:rPr>
+                  <w:fldChar w:fldCharType="begin"/>
+                </w:r>
+                <w:r>
+                  <w:rPr>
+                    <w:noProof/>
+                    <w:webHidden/>
+                  </w:rPr>
+                  <w:instrText xml:space="preserve"> PAGEREF _Toc532058806 \h </w:instrText>
+                </w:r>
+                <w:r>
+                  <w:rPr>
+                    <w:noProof/>
+                    <w:webHidden/>
+                  </w:rPr>
+                </w:r>
+                <w:r>
+                  <w:rPr>
+                    <w:noProof/>
+                    <w:webHidden/>
+                  </w:rPr>
+                  <w:fldChar w:fldCharType="separate"/>
+                </w:r>
+                <w:r>
+                  <w:rPr>
+                    <w:noProof/>
+                    <w:webHidden/>
+                  </w:rPr>
+                  <w:t>4</w:t>
+                </w:r>
+                <w:r>
+                  <w:rPr>
+                    <w:noProof/>
+                    <w:webHidden/>
+                  </w:rPr>
+                  <w:fldChar w:fldCharType="end"/>
+                </w:r>
+              </w:hyperlink>
+            </w:p>
+            <w:p>
+              <w:pPr>
+                <w:pStyle w:val="TOC1"/>
+                <w:tabs>
+                  <w:tab w:val="right" w:leader="dot" w:pos="9016"/>
+                </w:tabs>
+                <w:rPr>
+                  <w:rFonts w:eastAsiaTheme="minorEastAsia"/>
+                  <w:noProof/>
+                  <w:lang w:eastAsia="en-GB"/>
+                </w:rPr>
+              </w:pPr>
+              <w:hyperlink w:anchor="_Toc532058807" w:history="1">
+                <w:r>
+                  <w:rPr>
+                    <w:rStyle w:val="Hyperlink"/>
+                    <w:noProof/>
+                  </w:rPr>
                   <w:t>References</w:t>
                 </w:r>
                 <w:r>
@@ -1125,7 +2673,7 @@
                     <w:noProof/>
                     <w:webHidden/>
                   </w:rPr>
-                  <w:instrText xml:space="preserve"> PAGEREF _Toc532055495 \h </w:instrText>
+                  <w:instrText xml:space="preserve"> PAGEREF _Toc532058807 \h </w:instrText>
                 </w:r>
                 <w:r>
                   <w:rPr>
@@ -1174,37 +2722,30 @@
         <w:p/>
         <w:p/>
         <w:p/>
-        <w:p/>
-        <w:p/>
-        <w:p/>
-        <w:p/>
-        <w:p/>
-        <w:p/>
-        <w:p/>
-        <w:p/>
-        <w:p/>
-        <w:p/>
-        <w:p/>
-        <w:p/>
-        <w:p/>
-        <w:p/>
-        <w:p/>
-        <w:p/>
-        <w:p/>
-        <w:p/>
       </w:sdtContent>
     </w:sdt>
     <w:p>
       <w:pPr>
         <w:pStyle w:val="Heading1"/>
       </w:pPr>
-      <w:bookmarkStart w:id="0" w:name="_Toc532055492"/>
-      <w:r>
+      <w:bookmarkStart w:id="0" w:name="_Toc532058782"/>
+      <w:r>
+        <w:lastRenderedPageBreak/>
         <w:t>Overview</w:t>
       </w:r>
       <w:bookmarkEnd w:id="0"/>
     </w:p>
     <w:p/>
+    <w:p>
+      <w:pPr>
+        <w:pStyle w:val="Heading2"/>
+      </w:pPr>
+      <w:bookmarkStart w:id="1" w:name="_Toc532058783"/>
+      <w:r>
+        <w:t>Objects</w:t>
+      </w:r>
+      <w:bookmarkEnd w:id="1"/>
+    </w:p>
     <w:p>
       <w:pPr>
         <w:pStyle w:val="ListParagraph"/>
@@ -1220,8 +2761,82 @@
         </w:rPr>
       </w:pPr>
       <w:r>
-        <w:t>What objects are in the scene and what techniques they demonstrate.</w:t>
-      </w:r>
+        <w:t xml:space="preserve">What objects are in the scene and what techniques </w:t>
+      </w:r>
+      <w:r>
+        <w:t xml:space="preserve">do </w:t>
+      </w:r>
+      <w:r>
+        <w:t>they demonstrate.</w:t>
+      </w:r>
+    </w:p>
+    <w:p>
+      <w:pPr>
+        <w:jc w:val="center"/>
+      </w:pPr>
+      <w:r>
+        <w:rPr>
+          <w:highlight w:val="yellow"/>
+        </w:rPr>
+        <w:t>[PICTURE OF SCENE]</w:t>
+      </w:r>
+    </w:p>
+    <w:p>
+      <w:r>
+        <w:t>There are three objects within the scene. Two are spheres and the third is a plane. The two spheres both showcase tessellation and vertex manipulation. Both spheres have their depth calculated from each light and the camera.</w:t>
+      </w:r>
+      <w:r>
+        <w:t xml:space="preserve"> This allows the spheres to have their shadows cast dynamically onto the plane below them. The plane is more basic and has a plain texture applied to it. It also has its depth calculated from each light and the camera but its main use is to have the spheres shadows cast onto it.</w:t>
+      </w:r>
+      <w:r>
+        <w:t xml:space="preserve"> </w:t>
+      </w:r>
+    </w:p>
+    <w:p>
+      <w:pPr>
+        <w:pStyle w:val="ListParagraph"/>
+        <w:numPr>
+          <w:ilvl w:val="0"/>
+          <w:numId w:val="3"/>
+        </w:numPr>
+      </w:pPr>
+      <w:r>
+        <w:t>Water sphere demonstrates vertex manipulation, post processing, lighting and shadows, tessellation and the geometry shader stage.</w:t>
+      </w:r>
+    </w:p>
+    <w:p>
+      <w:pPr>
+        <w:pStyle w:val="ListParagraph"/>
+        <w:numPr>
+          <w:ilvl w:val="0"/>
+          <w:numId w:val="3"/>
+        </w:numPr>
+      </w:pPr>
+      <w:r>
+        <w:t>Earth sphere demonstrates vertex manipulation, post processing, lighting and shadows, tessellation and the geometry shader stage.</w:t>
+      </w:r>
+    </w:p>
+    <w:p>
+      <w:pPr>
+        <w:pStyle w:val="ListParagraph"/>
+        <w:numPr>
+          <w:ilvl w:val="0"/>
+          <w:numId w:val="3"/>
+        </w:numPr>
+      </w:pPr>
+      <w:r>
+        <w:t>Plane demonstrates lighting and shadows.</w:t>
+      </w:r>
+    </w:p>
+    <w:p>
+      <w:pPr>
+        <w:pStyle w:val="Heading2"/>
+      </w:pPr>
+      <w:bookmarkStart w:id="2" w:name="_Toc532058784"/>
+      <w:r>
+        <w:t>Brief Response</w:t>
+      </w:r>
+      <w:bookmarkEnd w:id="2"/>
     </w:p>
     <w:p>
       <w:pPr>
@@ -1242,6 +2857,21 @@
       </w:r>
     </w:p>
     <w:p>
+      <w:r>
+        <w:t>Initially, I planned to have a cohesive desert island scene but changed over due to being able to demonstrate the same process with much less hassle. Even straying from the proposal submitted in week seven although I came pretty close. Two spheres demonstrating more or less all the shader stages. Just missing the third (and arguably more desired, personally) sphere which would have showcased algorithmic morphing and reflection.</w:t>
+      </w:r>
+    </w:p>
+    <w:p>
+      <w:pPr>
+        <w:pStyle w:val="Heading2"/>
+      </w:pPr>
+      <w:bookmarkStart w:id="3" w:name="_Toc532058785"/>
+      <w:r>
+        <w:t>UI &amp; Controls</w:t>
+      </w:r>
+      <w:bookmarkEnd w:id="3"/>
+    </w:p>
+    <w:p>
       <w:pPr>
         <w:pStyle w:val="ListParagraph"/>
         <w:numPr>
@@ -1261,6 +2891,927 @@
     </w:p>
     <w:p>
       <w:pPr>
+        <w:pStyle w:val="Heading3"/>
+      </w:pPr>
+      <w:r>
+        <w:t>Standard Controls</w:t>
+      </w:r>
+    </w:p>
+    <w:p>
+      <w:pPr>
+        <w:pStyle w:val="ListParagraph"/>
+        <w:numPr>
+          <w:ilvl w:val="0"/>
+          <w:numId w:val="3"/>
+        </w:numPr>
+      </w:pPr>
+      <w:r>
+        <w:t>Move the camera with W,</w:t>
+      </w:r>
+      <w:r>
+        <w:t xml:space="preserve"> </w:t>
+      </w:r>
+      <w:r>
+        <w:t>A,</w:t>
+      </w:r>
+      <w:r>
+        <w:t xml:space="preserve"> </w:t>
+      </w:r>
+      <w:r>
+        <w:t>S,</w:t>
+      </w:r>
+      <w:r>
+        <w:t xml:space="preserve"> </w:t>
+      </w:r>
+      <w:r>
+        <w:t>D.</w:t>
+      </w:r>
+    </w:p>
+    <w:p>
+      <w:pPr>
+        <w:pStyle w:val="ListParagraph"/>
+        <w:numPr>
+          <w:ilvl w:val="0"/>
+          <w:numId w:val="3"/>
+        </w:numPr>
+      </w:pPr>
+      <w:r>
+        <w:t>Alter the camera’s height with E,</w:t>
+      </w:r>
+      <w:r>
+        <w:t xml:space="preserve"> </w:t>
+      </w:r>
+      <w:r>
+        <w:t>Q.</w:t>
+      </w:r>
+    </w:p>
+    <w:p>
+      <w:pPr>
+        <w:pStyle w:val="ListParagraph"/>
+        <w:numPr>
+          <w:ilvl w:val="0"/>
+          <w:numId w:val="3"/>
+        </w:numPr>
+      </w:pPr>
+      <w:r>
+        <w:t>Alter the camera’s rotation with either the Up, Down, Left and Right arrow keys, or hit Spacebar and use the mouse to alter rotation.</w:t>
+      </w:r>
+    </w:p>
+    <w:p>
+      <w:pPr>
+        <w:pStyle w:val="Heading3"/>
+      </w:pPr>
+      <w:r>
+        <w:t>ImGUI Controls</w:t>
+      </w:r>
+    </w:p>
+    <w:p>
+      <w:pPr>
+        <w:jc w:val="center"/>
+      </w:pPr>
+      <w:r>
+        <w:rPr>
+          <w:highlight w:val="yellow"/>
+        </w:rPr>
+        <w:t>[PICTURE OF IMGUI]</w:t>
+      </w:r>
+    </w:p>
+    <w:p>
+      <w:r>
+        <w:t xml:space="preserve">Separated into specific sections </w:t>
+      </w:r>
+      <w:r>
+        <w:t>to</w:t>
+      </w:r>
+      <w:r>
+        <w:t xml:space="preserve"> al</w:t>
+      </w:r>
+      <w:r>
+        <w:t xml:space="preserve">ter </w:t>
+      </w:r>
+      <w:r>
+        <w:t>the</w:t>
+      </w:r>
+      <w:r>
+        <w:t xml:space="preserve"> shape that displays </w:t>
+      </w:r>
+      <w:r>
+        <w:t>a specific graphical technique</w:t>
+      </w:r>
+      <w:r>
+        <w:t>.</w:t>
+      </w:r>
+    </w:p>
+    <w:p>
+      <w:pPr>
+        <w:pStyle w:val="ListParagraph"/>
+        <w:numPr>
+          <w:ilvl w:val="0"/>
+          <w:numId w:val="7"/>
+        </w:numPr>
+      </w:pPr>
+      <w:r>
+        <w:t>Tessellation</w:t>
+      </w:r>
+    </w:p>
+    <w:p>
+      <w:pPr>
+        <w:pStyle w:val="ListParagraph"/>
+        <w:numPr>
+          <w:ilvl w:val="1"/>
+          <w:numId w:val="7"/>
+        </w:numPr>
+      </w:pPr>
+      <w:r>
+        <w:t>Tessellation Factor</w:t>
+      </w:r>
+    </w:p>
+    <w:p>
+      <w:pPr>
+        <w:pStyle w:val="ListParagraph"/>
+        <w:numPr>
+          <w:ilvl w:val="2"/>
+          <w:numId w:val="7"/>
+        </w:numPr>
+      </w:pPr>
+      <w:r>
+        <w:t>Ranges from 1 – 64. Alters the tessellation value that is applied to the insides and edges of each tessellated shape.</w:t>
+      </w:r>
+    </w:p>
+    <w:p>
+      <w:pPr>
+        <w:pStyle w:val="ListParagraph"/>
+        <w:numPr>
+          <w:ilvl w:val="2"/>
+          <w:numId w:val="7"/>
+        </w:numPr>
+      </w:pPr>
+      <w:r>
+        <w:t>Is also affected by the position of the camera as the tessellation factor in the shader stages is divided by the distance the camera is away from the mesh.</w:t>
+      </w:r>
+    </w:p>
+    <w:p>
+      <w:pPr>
+        <w:pStyle w:val="ListParagraph"/>
+        <w:numPr>
+          <w:ilvl w:val="1"/>
+          <w:numId w:val="7"/>
+        </w:numPr>
+      </w:pPr>
+      <w:r>
+        <w:lastRenderedPageBreak/>
+        <w:t>Wave Height</w:t>
+      </w:r>
+    </w:p>
+    <w:p>
+      <w:pPr>
+        <w:pStyle w:val="ListParagraph"/>
+        <w:numPr>
+          <w:ilvl w:val="2"/>
+          <w:numId w:val="7"/>
+        </w:numPr>
+      </w:pPr>
+      <w:r>
+        <w:t>Ranges from 0 – 5 as the shape is manipulated along its normal. Alters the height of the wave.</w:t>
+      </w:r>
+    </w:p>
+    <w:p>
+      <w:pPr>
+        <w:pStyle w:val="ListParagraph"/>
+        <w:numPr>
+          <w:ilvl w:val="1"/>
+          <w:numId w:val="7"/>
+        </w:numPr>
+      </w:pPr>
+      <w:r>
+        <w:t>Wave Frequency</w:t>
+      </w:r>
+    </w:p>
+    <w:p>
+      <w:pPr>
+        <w:pStyle w:val="ListParagraph"/>
+        <w:numPr>
+          <w:ilvl w:val="2"/>
+          <w:numId w:val="7"/>
+        </w:numPr>
+      </w:pPr>
+      <w:r>
+        <w:t>Ranges from 0 – 5. Alters the frequency of the waves appearing on the mesh.</w:t>
+      </w:r>
+    </w:p>
+    <w:p>
+      <w:pPr>
+        <w:pStyle w:val="ListParagraph"/>
+        <w:numPr>
+          <w:ilvl w:val="1"/>
+          <w:numId w:val="7"/>
+        </w:numPr>
+      </w:pPr>
+      <w:r>
+        <w:t>Wave Speed</w:t>
+      </w:r>
+    </w:p>
+    <w:p>
+      <w:pPr>
+        <w:pStyle w:val="ListParagraph"/>
+        <w:numPr>
+          <w:ilvl w:val="2"/>
+          <w:numId w:val="7"/>
+        </w:numPr>
+      </w:pPr>
+      <w:r>
+        <w:t>Ranges from 0 – 5. Alters how fast the waves moves across the mesh.</w:t>
+      </w:r>
+    </w:p>
+    <w:p>
+      <w:pPr>
+        <w:pStyle w:val="ListParagraph"/>
+        <w:numPr>
+          <w:ilvl w:val="0"/>
+          <w:numId w:val="7"/>
+        </w:numPr>
+      </w:pPr>
+      <w:r>
+        <w:t>Displacement</w:t>
+      </w:r>
+    </w:p>
+    <w:p>
+      <w:pPr>
+        <w:pStyle w:val="ListParagraph"/>
+        <w:numPr>
+          <w:ilvl w:val="1"/>
+          <w:numId w:val="7"/>
+        </w:numPr>
+      </w:pPr>
+      <w:r>
+        <w:t>Displacement Height</w:t>
+      </w:r>
+    </w:p>
+    <w:p>
+      <w:pPr>
+        <w:pStyle w:val="ListParagraph"/>
+        <w:numPr>
+          <w:ilvl w:val="2"/>
+          <w:numId w:val="7"/>
+        </w:numPr>
+      </w:pPr>
+      <w:r>
+        <w:t>Ranges from 0 – 1. Alters the vertexes position based on the height map applied to the mesh.</w:t>
+      </w:r>
+    </w:p>
+    <w:p>
+      <w:pPr>
+        <w:pStyle w:val="ListParagraph"/>
+        <w:numPr>
+          <w:ilvl w:val="0"/>
+          <w:numId w:val="7"/>
+        </w:numPr>
+      </w:pPr>
+      <w:r>
+        <w:t>Depth of Field</w:t>
+      </w:r>
+    </w:p>
+    <w:p>
+      <w:pPr>
+        <w:pStyle w:val="ListParagraph"/>
+        <w:numPr>
+          <w:ilvl w:val="1"/>
+          <w:numId w:val="7"/>
+        </w:numPr>
+      </w:pPr>
+      <w:r>
+        <w:t>Range</w:t>
+      </w:r>
+    </w:p>
+    <w:p>
+      <w:pPr>
+        <w:pStyle w:val="ListParagraph"/>
+        <w:numPr>
+          <w:ilvl w:val="2"/>
+          <w:numId w:val="7"/>
+        </w:numPr>
+      </w:pPr>
+      <w:r>
+        <w:t>Ranges from 0 – 2. Alters range at which objects around the centre of the depth texture are perceived to be in focus.</w:t>
+      </w:r>
+    </w:p>
+    <w:p>
+      <w:pPr>
+        <w:pStyle w:val="ListParagraph"/>
+        <w:numPr>
+          <w:ilvl w:val="0"/>
+          <w:numId w:val="7"/>
+        </w:numPr>
+      </w:pPr>
+      <w:r>
+        <w:t>Light Settings</w:t>
+      </w:r>
+    </w:p>
+    <w:p>
+      <w:pPr>
+        <w:pStyle w:val="ListParagraph"/>
+        <w:numPr>
+          <w:ilvl w:val="1"/>
+          <w:numId w:val="7"/>
+        </w:numPr>
+      </w:pPr>
+      <w:r>
+        <w:t>Left Directional</w:t>
+      </w:r>
+    </w:p>
+    <w:p>
+      <w:pPr>
+        <w:pStyle w:val="ListParagraph"/>
+        <w:numPr>
+          <w:ilvl w:val="2"/>
+          <w:numId w:val="7"/>
+        </w:numPr>
+      </w:pPr>
+      <w:r>
+        <w:t>Ambient</w:t>
+      </w:r>
+    </w:p>
+    <w:p>
+      <w:pPr>
+        <w:pStyle w:val="ListParagraph"/>
+        <w:numPr>
+          <w:ilvl w:val="3"/>
+          <w:numId w:val="7"/>
+        </w:numPr>
+      </w:pPr>
+      <w:r>
+        <w:t>Drag on the 4 bars to alter each colour of the ambient accordingly.</w:t>
+      </w:r>
+    </w:p>
+    <w:p>
+      <w:pPr>
+        <w:pStyle w:val="ListParagraph"/>
+        <w:numPr>
+          <w:ilvl w:val="2"/>
+          <w:numId w:val="7"/>
+        </w:numPr>
+      </w:pPr>
+      <w:r>
+        <w:t>Diffuse</w:t>
+      </w:r>
+    </w:p>
+    <w:p>
+      <w:pPr>
+        <w:pStyle w:val="ListParagraph"/>
+        <w:numPr>
+          <w:ilvl w:val="3"/>
+          <w:numId w:val="7"/>
+        </w:numPr>
+      </w:pPr>
+      <w:r>
+        <w:t>Alter each bar on click on the small square to be presented with a colour picker to set what the diffuse colour will be.</w:t>
+      </w:r>
+    </w:p>
+    <w:p>
+      <w:pPr>
+        <w:pStyle w:val="ListParagraph"/>
+        <w:numPr>
+          <w:ilvl w:val="2"/>
+          <w:numId w:val="7"/>
+        </w:numPr>
+      </w:pPr>
+      <w:r>
+        <w:t>Direction</w:t>
+      </w:r>
+    </w:p>
+    <w:p>
+      <w:pPr>
+        <w:pStyle w:val="ListParagraph"/>
+        <w:numPr>
+          <w:ilvl w:val="3"/>
+          <w:numId w:val="7"/>
+        </w:numPr>
+      </w:pPr>
+      <w:r>
+        <w:t>Drag on the three bars to alter the direction of the light. There seems to be an issue with the X direction being zero so I tried to implement a rudimentary if statement check to avoid this error. Assert for the X direction being zero being hit.</w:t>
+      </w:r>
+    </w:p>
+    <w:p>
+      <w:pPr>
+        <w:pStyle w:val="ListParagraph"/>
+        <w:numPr>
+          <w:ilvl w:val="2"/>
+          <w:numId w:val="7"/>
+        </w:numPr>
+      </w:pPr>
+      <w:r>
+        <w:t>Position</w:t>
+      </w:r>
+    </w:p>
+    <w:p>
+      <w:pPr>
+        <w:pStyle w:val="ListParagraph"/>
+        <w:numPr>
+          <w:ilvl w:val="3"/>
+          <w:numId w:val="7"/>
+        </w:numPr>
+      </w:pPr>
+      <w:r>
+        <w:t>Drag on the three bars to alter the position of the light.</w:t>
+      </w:r>
+    </w:p>
+    <w:p>
+      <w:pPr>
+        <w:pStyle w:val="ListParagraph"/>
+        <w:numPr>
+          <w:ilvl w:val="1"/>
+          <w:numId w:val="7"/>
+        </w:numPr>
+      </w:pPr>
+      <w:r>
+        <w:t>Right Directional</w:t>
+      </w:r>
+    </w:p>
+    <w:p>
+      <w:pPr>
+        <w:pStyle w:val="ListParagraph"/>
+        <w:numPr>
+          <w:ilvl w:val="2"/>
+          <w:numId w:val="7"/>
+        </w:numPr>
+      </w:pPr>
+      <w:r>
+        <w:t>Ambient</w:t>
+      </w:r>
+    </w:p>
+    <w:p>
+      <w:pPr>
+        <w:pStyle w:val="ListParagraph"/>
+        <w:numPr>
+          <w:ilvl w:val="3"/>
+          <w:numId w:val="7"/>
+        </w:numPr>
+      </w:pPr>
+      <w:r>
+        <w:t>Drag on the 4 bars to alter each colour of the ambient accordingly.</w:t>
+      </w:r>
+    </w:p>
+    <w:p>
+      <w:pPr>
+        <w:pStyle w:val="ListParagraph"/>
+        <w:numPr>
+          <w:ilvl w:val="2"/>
+          <w:numId w:val="7"/>
+        </w:numPr>
+      </w:pPr>
+      <w:r>
+        <w:t>Diffuse</w:t>
+      </w:r>
+    </w:p>
+    <w:p>
+      <w:pPr>
+        <w:pStyle w:val="ListParagraph"/>
+        <w:numPr>
+          <w:ilvl w:val="3"/>
+          <w:numId w:val="7"/>
+        </w:numPr>
+      </w:pPr>
+      <w:r>
+        <w:t>Alter each bar on click on the small square to be presented with a colour picker to set what the diffuse colour will be.</w:t>
+      </w:r>
+    </w:p>
+    <w:p>
+      <w:pPr>
+        <w:pStyle w:val="ListParagraph"/>
+        <w:numPr>
+          <w:ilvl w:val="2"/>
+          <w:numId w:val="7"/>
+        </w:numPr>
+      </w:pPr>
+      <w:r>
+        <w:t>Direction</w:t>
+      </w:r>
+    </w:p>
+    <w:p>
+      <w:pPr>
+        <w:pStyle w:val="ListParagraph"/>
+        <w:numPr>
+          <w:ilvl w:val="3"/>
+          <w:numId w:val="7"/>
+        </w:numPr>
+      </w:pPr>
+      <w:r>
+        <w:t>Drag on the three bars to alter the direction of the light. There seems to be an issue with the X direction being zero so I tried to implement a rudimentary if statement check to avoid this error. Assert for the X direction being zero being hit.</w:t>
+      </w:r>
+    </w:p>
+    <w:p>
+      <w:pPr>
+        <w:pStyle w:val="ListParagraph"/>
+        <w:numPr>
+          <w:ilvl w:val="2"/>
+          <w:numId w:val="7"/>
+        </w:numPr>
+      </w:pPr>
+      <w:r>
+        <w:t>Position</w:t>
+      </w:r>
+    </w:p>
+    <w:p>
+      <w:pPr>
+        <w:pStyle w:val="ListParagraph"/>
+        <w:numPr>
+          <w:ilvl w:val="3"/>
+          <w:numId w:val="7"/>
+        </w:numPr>
+      </w:pPr>
+      <w:r>
+        <w:t>Drag on the three bars to alter the position of the light.</w:t>
+      </w:r>
+    </w:p>
+    <w:p>
+      <w:pPr>
+        <w:pStyle w:val="ListParagraph"/>
+        <w:numPr>
+          <w:ilvl w:val="1"/>
+          <w:numId w:val="7"/>
+        </w:numPr>
+      </w:pPr>
+      <w:r>
+        <w:t>Spot Light</w:t>
+      </w:r>
+    </w:p>
+    <w:p>
+      <w:pPr>
+        <w:pStyle w:val="ListParagraph"/>
+        <w:numPr>
+          <w:ilvl w:val="2"/>
+          <w:numId w:val="7"/>
+        </w:numPr>
+      </w:pPr>
+      <w:r>
+        <w:t>Ambient</w:t>
+      </w:r>
+    </w:p>
+    <w:p>
+      <w:pPr>
+        <w:pStyle w:val="ListParagraph"/>
+        <w:numPr>
+          <w:ilvl w:val="3"/>
+          <w:numId w:val="7"/>
+        </w:numPr>
+      </w:pPr>
+      <w:r>
+        <w:t>Drag on the 4 bars to alter each colour of the ambient accordingly.</w:t>
+      </w:r>
+    </w:p>
+    <w:p>
+      <w:pPr>
+        <w:pStyle w:val="ListParagraph"/>
+        <w:numPr>
+          <w:ilvl w:val="2"/>
+          <w:numId w:val="7"/>
+        </w:numPr>
+      </w:pPr>
+      <w:r>
+        <w:t>Diffuse</w:t>
+      </w:r>
+    </w:p>
+    <w:p>
+      <w:pPr>
+        <w:pStyle w:val="ListParagraph"/>
+        <w:numPr>
+          <w:ilvl w:val="3"/>
+          <w:numId w:val="7"/>
+        </w:numPr>
+      </w:pPr>
+      <w:r>
+        <w:lastRenderedPageBreak/>
+        <w:t>Alter each bar on click on the small square to be presented with a colour picker to set what the diffuse colour will be.</w:t>
+      </w:r>
+    </w:p>
+    <w:p>
+      <w:pPr>
+        <w:pStyle w:val="ListParagraph"/>
+        <w:numPr>
+          <w:ilvl w:val="2"/>
+          <w:numId w:val="7"/>
+        </w:numPr>
+      </w:pPr>
+      <w:r>
+        <w:t>Direction</w:t>
+      </w:r>
+    </w:p>
+    <w:p>
+      <w:pPr>
+        <w:pStyle w:val="ListParagraph"/>
+        <w:numPr>
+          <w:ilvl w:val="3"/>
+          <w:numId w:val="7"/>
+        </w:numPr>
+      </w:pPr>
+      <w:r>
+        <w:t>Drag on the three bars to alter the direction of the light. There seems to be an issue with the X direction being zero so I tried to implement a rudimentary if statement check to avoid this error. Assert for the X direction being zero being hit.</w:t>
+      </w:r>
+    </w:p>
+    <w:p>
+      <w:pPr>
+        <w:pStyle w:val="ListParagraph"/>
+        <w:numPr>
+          <w:ilvl w:val="2"/>
+          <w:numId w:val="7"/>
+        </w:numPr>
+      </w:pPr>
+      <w:r>
+        <w:t>Position</w:t>
+      </w:r>
+    </w:p>
+    <w:p>
+      <w:pPr>
+        <w:pStyle w:val="ListParagraph"/>
+        <w:numPr>
+          <w:ilvl w:val="3"/>
+          <w:numId w:val="7"/>
+        </w:numPr>
+      </w:pPr>
+      <w:r>
+        <w:t>Drag on the three bars to alter the position of the light.</w:t>
+      </w:r>
+    </w:p>
+    <w:p>
+      <w:pPr>
+        <w:pStyle w:val="ListParagraph"/>
+        <w:numPr>
+          <w:ilvl w:val="2"/>
+          <w:numId w:val="7"/>
+        </w:numPr>
+      </w:pPr>
+      <w:r>
+        <w:t>Advanced</w:t>
+      </w:r>
+    </w:p>
+    <w:p>
+      <w:pPr>
+        <w:pStyle w:val="ListParagraph"/>
+        <w:numPr>
+          <w:ilvl w:val="3"/>
+          <w:numId w:val="7"/>
+        </w:numPr>
+      </w:pPr>
+      <w:r>
+        <w:t>Angle</w:t>
+      </w:r>
+    </w:p>
+    <w:p>
+      <w:pPr>
+        <w:pStyle w:val="ListParagraph"/>
+        <w:numPr>
+          <w:ilvl w:val="4"/>
+          <w:numId w:val="7"/>
+        </w:numPr>
+      </w:pPr>
+      <w:r>
+        <w:t xml:space="preserve">Ranges from 0 – 90. </w:t>
+      </w:r>
+      <w:r>
+        <w:t>Alters the angle that the spot light is calculated with.</w:t>
+      </w:r>
+    </w:p>
+    <w:p>
+      <w:pPr>
+        <w:pStyle w:val="ListParagraph"/>
+        <w:numPr>
+          <w:ilvl w:val="3"/>
+          <w:numId w:val="7"/>
+        </w:numPr>
+      </w:pPr>
+      <w:r>
+        <w:t>Constant Factor</w:t>
+      </w:r>
+    </w:p>
+    <w:p>
+      <w:pPr>
+        <w:pStyle w:val="ListParagraph"/>
+        <w:numPr>
+          <w:ilvl w:val="4"/>
+          <w:numId w:val="7"/>
+        </w:numPr>
+      </w:pPr>
+      <w:r>
+        <w:t xml:space="preserve">Ranges from 0.01 – 1. </w:t>
+      </w:r>
+      <w:r>
+        <w:t xml:space="preserve">Alters the </w:t>
+      </w:r>
+      <w:r>
+        <w:t xml:space="preserve">constant factor </w:t>
+      </w:r>
+      <w:r>
+        <w:t>that the spot light is calculated with.</w:t>
+      </w:r>
+    </w:p>
+    <w:p>
+      <w:pPr>
+        <w:pStyle w:val="ListParagraph"/>
+        <w:numPr>
+          <w:ilvl w:val="3"/>
+          <w:numId w:val="7"/>
+        </w:numPr>
+      </w:pPr>
+      <w:r>
+        <w:t>Linear Factor</w:t>
+      </w:r>
+    </w:p>
+    <w:p>
+      <w:pPr>
+        <w:pStyle w:val="ListParagraph"/>
+        <w:numPr>
+          <w:ilvl w:val="4"/>
+          <w:numId w:val="7"/>
+        </w:numPr>
+      </w:pPr>
+      <w:r>
+        <w:t xml:space="preserve">Ranges from 0.01 – 1. </w:t>
+      </w:r>
+      <w:r>
+        <w:t xml:space="preserve">Alters the </w:t>
+      </w:r>
+      <w:r>
+        <w:t>linear factor</w:t>
+      </w:r>
+      <w:r>
+        <w:t xml:space="preserve"> that the spot light is calculated with.</w:t>
+      </w:r>
+    </w:p>
+    <w:p>
+      <w:pPr>
+        <w:pStyle w:val="ListParagraph"/>
+        <w:numPr>
+          <w:ilvl w:val="3"/>
+          <w:numId w:val="7"/>
+        </w:numPr>
+      </w:pPr>
+      <w:r>
+        <w:t>Quadratic Factor</w:t>
+      </w:r>
+    </w:p>
+    <w:p>
+      <w:pPr>
+        <w:pStyle w:val="ListParagraph"/>
+        <w:numPr>
+          <w:ilvl w:val="4"/>
+          <w:numId w:val="7"/>
+        </w:numPr>
+      </w:pPr>
+      <w:r>
+        <w:t xml:space="preserve">Ranges from 0 – 0.5. </w:t>
+      </w:r>
+      <w:r>
+        <w:t xml:space="preserve">Alters the </w:t>
+      </w:r>
+      <w:r>
+        <w:t>quadratic factor</w:t>
+      </w:r>
+      <w:r>
+        <w:t xml:space="preserve"> that the spot light is calculated with.</w:t>
+      </w:r>
+    </w:p>
+    <w:p>
+      <w:pPr>
+        <w:pStyle w:val="ListParagraph"/>
+        <w:numPr>
+          <w:ilvl w:val="0"/>
+          <w:numId w:val="7"/>
+        </w:numPr>
+      </w:pPr>
+      <w:r>
+        <w:t>Ortho Meshes</w:t>
+      </w:r>
+    </w:p>
+    <w:p>
+      <w:pPr>
+        <w:pStyle w:val="ListParagraph"/>
+        <w:numPr>
+          <w:ilvl w:val="1"/>
+          <w:numId w:val="7"/>
+        </w:numPr>
+      </w:pPr>
+      <w:r>
+        <w:t xml:space="preserve">Render top left </w:t>
+      </w:r>
+      <w:proofErr w:type="spellStart"/>
+      <w:r>
+        <w:t>ortho</w:t>
+      </w:r>
+      <w:proofErr w:type="spellEnd"/>
+      <w:r>
+        <w:t xml:space="preserve"> mesh</w:t>
+      </w:r>
+    </w:p>
+    <w:p>
+      <w:pPr>
+        <w:pStyle w:val="ListParagraph"/>
+        <w:numPr>
+          <w:ilvl w:val="2"/>
+          <w:numId w:val="7"/>
+        </w:numPr>
+      </w:pPr>
+      <w:r>
+        <w:t>Boolean to enable/disable rendering this mesh.</w:t>
+      </w:r>
+    </w:p>
+    <w:p>
+      <w:pPr>
+        <w:pStyle w:val="ListParagraph"/>
+        <w:numPr>
+          <w:ilvl w:val="1"/>
+          <w:numId w:val="7"/>
+        </w:numPr>
+      </w:pPr>
+      <w:r>
+        <w:t xml:space="preserve">Render top right </w:t>
+      </w:r>
+      <w:proofErr w:type="spellStart"/>
+      <w:r>
+        <w:t>ortho</w:t>
+      </w:r>
+      <w:proofErr w:type="spellEnd"/>
+      <w:r>
+        <w:t xml:space="preserve"> mesh</w:t>
+      </w:r>
+    </w:p>
+    <w:p>
+      <w:pPr>
+        <w:pStyle w:val="ListParagraph"/>
+        <w:numPr>
+          <w:ilvl w:val="2"/>
+          <w:numId w:val="7"/>
+        </w:numPr>
+      </w:pPr>
+      <w:r>
+        <w:t>Boolean to enable/disable rendering this mesh.</w:t>
+      </w:r>
+    </w:p>
+    <w:p>
+      <w:pPr>
+        <w:pStyle w:val="ListParagraph"/>
+        <w:numPr>
+          <w:ilvl w:val="1"/>
+          <w:numId w:val="7"/>
+        </w:numPr>
+      </w:pPr>
+      <w:r>
+        <w:t xml:space="preserve">Render bottom left </w:t>
+      </w:r>
+      <w:proofErr w:type="spellStart"/>
+      <w:r>
+        <w:t>ortho</w:t>
+      </w:r>
+      <w:proofErr w:type="spellEnd"/>
+      <w:r>
+        <w:t xml:space="preserve"> mesh</w:t>
+      </w:r>
+    </w:p>
+    <w:p>
+      <w:pPr>
+        <w:pStyle w:val="ListParagraph"/>
+        <w:numPr>
+          <w:ilvl w:val="2"/>
+          <w:numId w:val="7"/>
+        </w:numPr>
+      </w:pPr>
+      <w:r>
+        <w:t>Boolean to enable/disable rendering this mesh.</w:t>
+      </w:r>
+    </w:p>
+    <w:p>
+      <w:pPr>
+        <w:pStyle w:val="ListParagraph"/>
+        <w:numPr>
+          <w:ilvl w:val="1"/>
+          <w:numId w:val="7"/>
+        </w:numPr>
+      </w:pPr>
+      <w:r>
+        <w:t xml:space="preserve">Render bottom right </w:t>
+      </w:r>
+      <w:proofErr w:type="spellStart"/>
+      <w:r>
+        <w:t>ortho</w:t>
+      </w:r>
+      <w:proofErr w:type="spellEnd"/>
+      <w:r>
+        <w:t xml:space="preserve"> mesh</w:t>
+      </w:r>
+    </w:p>
+    <w:p>
+      <w:pPr>
+        <w:pStyle w:val="ListParagraph"/>
+        <w:numPr>
+          <w:ilvl w:val="2"/>
+          <w:numId w:val="7"/>
+        </w:numPr>
+      </w:pPr>
+      <w:r>
+        <w:t>Boolean to enable/disable rendering this mesh.</w:t>
+      </w:r>
+    </w:p>
+    <w:p>
+      <w:pPr>
         <w:pStyle w:val="ListParagraph"/>
         <w:numPr>
           <w:ilvl w:val="0"/>
@@ -1281,11 +3832,22 @@
       <w:pPr>
         <w:pStyle w:val="Heading1"/>
       </w:pPr>
-      <w:bookmarkStart w:id="1" w:name="_Toc532055493"/>
-      <w:r>
+      <w:bookmarkStart w:id="4" w:name="_Toc532058786"/>
+      <w:r>
+        <w:lastRenderedPageBreak/>
         <w:t>Algorithms and Data Structures</w:t>
       </w:r>
-      <w:bookmarkEnd w:id="1"/>
+      <w:bookmarkEnd w:id="4"/>
+    </w:p>
+    <w:p>
+      <w:pPr>
+        <w:pStyle w:val="Heading2"/>
+      </w:pPr>
+      <w:bookmarkStart w:id="5" w:name="_Toc532058787"/>
+      <w:r>
+        <w:t>Buffers &amp; Maths</w:t>
+      </w:r>
+      <w:bookmarkEnd w:id="5"/>
     </w:p>
     <w:p>
       <w:pPr>
@@ -1338,7 +3900,23 @@
         </w:rPr>
       </w:pPr>
       <w:r>
-        <w:t>This should focus on the hlsl/shaders written.</w:t>
+        <w:t xml:space="preserve">This should focus on the </w:t>
+      </w:r>
+      <w:proofErr w:type="spellStart"/>
+      <w:r>
+        <w:t>hlsl</w:t>
+      </w:r>
+      <w:proofErr w:type="spellEnd"/>
+      <w:r>
+        <w:t>/</w:t>
+      </w:r>
+      <w:proofErr w:type="spellStart"/>
+      <w:r>
+        <w:t>shaders</w:t>
+      </w:r>
+      <w:proofErr w:type="spellEnd"/>
+      <w:r>
+        <w:t xml:space="preserve"> written.</w:t>
       </w:r>
     </w:p>
     <w:p>
@@ -1358,6 +3936,467 @@
       <w:r>
         <w:t>Providing diagrams, code snippets and supporting screenshots as required.</w:t>
       </w:r>
+    </w:p>
+    <w:p>
+      <w:pPr>
+        <w:pStyle w:val="Heading2"/>
+      </w:pPr>
+      <w:bookmarkStart w:id="6" w:name="_Toc532058788"/>
+      <w:r>
+        <w:t>Vertex Manipulation</w:t>
+      </w:r>
+      <w:bookmarkEnd w:id="6"/>
+    </w:p>
+    <w:p>
+      <w:pPr>
+        <w:jc w:val="center"/>
+      </w:pPr>
+      <w:r>
+        <w:t>[PICTURE OF THE TWO TYPES]</w:t>
+      </w:r>
+    </w:p>
+    <w:p>
+      <w:r>
+        <w:rPr>
+          <w:b/>
+        </w:rPr>
+        <w:t xml:space="preserve">Tessellation and Displacement </w:t>
+      </w:r>
+      <w:proofErr w:type="spellStart"/>
+      <w:r>
+        <w:rPr>
+          <w:b/>
+        </w:rPr>
+        <w:t>Shaders</w:t>
+      </w:r>
+      <w:proofErr w:type="spellEnd"/>
+      <w:r>
+        <w:rPr>
+          <w:b/>
+        </w:rPr>
+        <w:t xml:space="preserve">. </w:t>
+      </w:r>
+      <w:r>
+        <w:t>Both spheres within the scene showcase a different example of vertex manipulation. The water sphere has its vertexes manipulated along their normal via a sin wave. The earth sphere showcases vertex manipulation via a height map which has been applied to the sphere. The earth spheres vertexes are manipulated based along their normal and the height at which point the height map was sampled from.</w:t>
+      </w:r>
+      <w:r>
+        <w:t xml:space="preserve"> Displacement shader uses height map. Tessellation shader by default manipulates along meshes normal via a sin wave.</w:t>
+      </w:r>
+    </w:p>
+    <w:p>
+      <w:pPr>
+        <w:pStyle w:val="Heading2"/>
+      </w:pPr>
+      <w:bookmarkStart w:id="7" w:name="_Toc532058789"/>
+      <w:r>
+        <w:t>Post Processing</w:t>
+      </w:r>
+      <w:bookmarkEnd w:id="7"/>
+    </w:p>
+    <w:p>
+      <w:pPr>
+        <w:jc w:val="center"/>
+      </w:pPr>
+      <w:r>
+        <w:t xml:space="preserve">[PICTURE OF </w:t>
+      </w:r>
+      <w:proofErr w:type="spellStart"/>
+      <w:r>
+        <w:t>DoF</w:t>
+      </w:r>
+      <w:proofErr w:type="spellEnd"/>
+      <w:r>
+        <w:t>]</w:t>
+      </w:r>
+    </w:p>
+    <w:p>
+      <w:r>
+        <w:rPr>
+          <w:b/>
+        </w:rPr>
+        <w:t xml:space="preserve">Vertical Blur, Horizontal Blur and Depth of Field </w:t>
+      </w:r>
+      <w:proofErr w:type="spellStart"/>
+      <w:r>
+        <w:rPr>
+          <w:b/>
+        </w:rPr>
+        <w:t>Shaders</w:t>
+      </w:r>
+      <w:proofErr w:type="spellEnd"/>
+      <w:r>
+        <w:rPr>
+          <w:b/>
+        </w:rPr>
+        <w:t xml:space="preserve">. </w:t>
+      </w:r>
+      <w:r>
+        <w:t>The scene utilises the vertical and horizontal Gaussian blur with down/up sampling to apply a final depth of field post processing effect. The depth of field shader takes in the normal scene texture, the combined blur texture after down sampling and the depth texture created from the cameras depth pass.</w:t>
+      </w:r>
+      <w:r>
+        <w:t xml:space="preserve"> The depth of field shader also takes in three floats, one of which is the range which is user controlled via ImGUI, the other two which are the SCREEN_NEAR and SCREEN_DEPTH.</w:t>
+      </w:r>
+      <w:r>
+        <w:t xml:space="preserve"> These floats plus any padding required are passed into the pixel shader where they are used to calculate the blur factor. The blur factor is used to linearly interpolate between the two textures (normal and blurred), based on what the camera is looking at. The three textures passed in are sampled based on the texture coordinates of the </w:t>
+      </w:r>
+      <w:proofErr w:type="spellStart"/>
+      <w:r>
+        <w:t>ortho</w:t>
+      </w:r>
+      <w:proofErr w:type="spellEnd"/>
+      <w:r>
+        <w:t xml:space="preserve"> mesh which this shader is applied to.</w:t>
+      </w:r>
+      <w:r>
+        <w:t xml:space="preserve"> The depth texture is sampled twice, once using the given texture coordinates and another based on the centre of the depth texture. These values are then flipped to equal 1 minus their value to put them in the 0 – 1 range. They are then both multiplied by the result of SCREEN_DEPTH – SCREEN_NEAR and passed in to the calculation of the blur factor. </w:t>
+      </w:r>
+      <w:r>
+        <w:rPr>
+          <w:b/>
+        </w:rPr>
+        <w:t>TALK ABOUT REQUIREMENTS.</w:t>
+      </w:r>
+      <w:r>
+        <w:t xml:space="preserve"> The result blurs the scene based on what the camera is looking at.</w:t>
+      </w:r>
+    </w:p>
+    <w:p>
+      <w:pPr>
+        <w:pStyle w:val="Heading2"/>
+      </w:pPr>
+      <w:bookmarkStart w:id="8" w:name="_Toc532058790"/>
+      <w:r>
+        <w:t>Lighting &amp; Shadows</w:t>
+      </w:r>
+      <w:bookmarkEnd w:id="8"/>
+    </w:p>
+    <w:p>
+      <w:pPr>
+        <w:jc w:val="center"/>
+      </w:pPr>
+      <w:r>
+        <w:t>[PICTURE OF LIGHTING AND SHADOWS]</w:t>
+      </w:r>
+    </w:p>
+    <w:p>
+      <w:r>
+        <w:rPr>
+          <w:b/>
+        </w:rPr>
+        <w:t xml:space="preserve">Depth, Displacement Depth and Tessellation Depth </w:t>
+      </w:r>
+      <w:proofErr w:type="spellStart"/>
+      <w:r>
+        <w:rPr>
+          <w:b/>
+        </w:rPr>
+        <w:t>Shaders</w:t>
+      </w:r>
+      <w:proofErr w:type="spellEnd"/>
+      <w:r>
+        <w:rPr>
+          <w:b/>
+        </w:rPr>
+        <w:t xml:space="preserve">. Also Tessellation and Displacement </w:t>
+      </w:r>
+      <w:proofErr w:type="spellStart"/>
+      <w:r>
+        <w:rPr>
+          <w:b/>
+        </w:rPr>
+        <w:t>Shaders</w:t>
+      </w:r>
+      <w:proofErr w:type="spellEnd"/>
+      <w:r>
+        <w:rPr>
+          <w:b/>
+        </w:rPr>
+        <w:t xml:space="preserve">. </w:t>
+      </w:r>
+      <w:r>
+        <w:t xml:space="preserve">There are three lights within the scene, two are directional and the third is a spot light. Each light has its own shadow map generated via the three depth </w:t>
+      </w:r>
+      <w:proofErr w:type="spellStart"/>
+      <w:r>
+        <w:t>shaders</w:t>
+      </w:r>
+      <w:proofErr w:type="spellEnd"/>
+      <w:r>
+        <w:t xml:space="preserve"> based on what object it is</w:t>
+      </w:r>
+      <w:r>
+        <w:t>.</w:t>
+      </w:r>
+      <w:r>
+        <w:t xml:space="preserve"> These shadow maps are then used within the </w:t>
+      </w:r>
+      <w:r>
+        <w:t xml:space="preserve">shadow, </w:t>
+      </w:r>
+      <w:r>
+        <w:t xml:space="preserve">tessellation and displacement </w:t>
+      </w:r>
+      <w:proofErr w:type="spellStart"/>
+      <w:r>
+        <w:t>shaders</w:t>
+      </w:r>
+      <w:proofErr w:type="spellEnd"/>
+      <w:r>
+        <w:t xml:space="preserve">. </w:t>
+      </w:r>
+      <w:r>
+        <w:rPr>
+          <w:b/>
+        </w:rPr>
+        <w:t>Talk about similar code in each</w:t>
+      </w:r>
+      <w:r>
+        <w:rPr>
+          <w:b/>
+        </w:rPr>
+        <w:t>.</w:t>
+      </w:r>
+      <w:r>
+        <w:t xml:space="preserve"> </w:t>
+      </w:r>
+      <w:r>
+        <w:rPr>
+          <w:b/>
+        </w:rPr>
+        <w:t xml:space="preserve">Talk about weird floor shadow issue with the spotlight. </w:t>
+      </w:r>
+      <w:bookmarkStart w:id="9" w:name="_GoBack"/>
+      <w:bookmarkEnd w:id="9"/>
+    </w:p>
+    <w:p>
+      <w:pPr>
+        <w:pStyle w:val="Heading2"/>
+      </w:pPr>
+      <w:bookmarkStart w:id="10" w:name="_Toc532058791"/>
+      <w:r>
+        <w:t>Tessellation</w:t>
+      </w:r>
+      <w:bookmarkEnd w:id="10"/>
+    </w:p>
+    <w:p>
+      <w:pPr>
+        <w:jc w:val="center"/>
+      </w:pPr>
+      <w:r>
+        <w:t>[PICTURE OF TESSELLATION WITH WIREFRAME]</w:t>
+      </w:r>
+    </w:p>
+    <w:p>
+      <w:r>
+        <w:lastRenderedPageBreak/>
+        <w:t>Both spheres within the scene are dynamically tessellated. The tessellation factor which affects the inside and edges of both sphere can be altered via ImGUI. Both spheres are subject to distance based tessellation also which divides the tessellation factor passed into the domain shader by the distance each mesh is away from the camera.</w:t>
+      </w:r>
+    </w:p>
+    <w:p>
+      <w:pPr>
+        <w:pStyle w:val="Heading2"/>
+      </w:pPr>
+      <w:bookmarkStart w:id="11" w:name="_Toc532058792"/>
+      <w:r>
+        <w:t>Geometry Shader Stage</w:t>
+      </w:r>
+      <w:bookmarkEnd w:id="11"/>
+    </w:p>
+    <w:p>
+      <w:pPr>
+        <w:jc w:val="center"/>
+      </w:pPr>
+      <w:r>
+        <w:t>[PICTURE OF NORMALS BEING RENDERED TO TEXTURE]</w:t>
+      </w:r>
+    </w:p>
+    <w:p>
+      <w:pPr>
+        <w:pStyle w:val="ListParagraph"/>
+        <w:numPr>
+          <w:ilvl w:val="0"/>
+          <w:numId w:val="8"/>
+        </w:numPr>
+      </w:pPr>
+      <w:r>
+        <w:t>Talk about weird rotation issue but otherwise seeming fine.</w:t>
+      </w:r>
+    </w:p>
+    <w:p>
+      <w:pPr>
+        <w:pStyle w:val="Heading1"/>
+      </w:pPr>
+      <w:bookmarkStart w:id="12" w:name="_Toc532058793"/>
+      <w:proofErr w:type="spellStart"/>
+      <w:r>
+        <w:t>Shaders</w:t>
+      </w:r>
+      <w:bookmarkEnd w:id="12"/>
+      <w:proofErr w:type="spellEnd"/>
+    </w:p>
+    <w:p>
+      <w:pPr>
+        <w:pStyle w:val="Heading2"/>
+        <w:rPr>
+          <w:strike/>
+        </w:rPr>
+      </w:pPr>
+      <w:bookmarkStart w:id="13" w:name="_Toc532058794"/>
+      <w:r>
+        <w:rPr>
+          <w:strike/>
+        </w:rPr>
+        <w:t>Depth of Field</w:t>
+      </w:r>
+      <w:bookmarkEnd w:id="13"/>
+    </w:p>
+    <w:p>
+      <w:pPr>
+        <w:pStyle w:val="Heading2"/>
+      </w:pPr>
+      <w:bookmarkStart w:id="14" w:name="_Toc532058795"/>
+      <w:r>
+        <w:t>Depth</w:t>
+      </w:r>
+      <w:bookmarkEnd w:id="14"/>
+    </w:p>
+    <w:p>
+      <w:pPr>
+        <w:pStyle w:val="Heading2"/>
+      </w:pPr>
+      <w:bookmarkStart w:id="15" w:name="_Toc532058796"/>
+      <w:r>
+        <w:t>Displacement Depth</w:t>
+      </w:r>
+      <w:bookmarkEnd w:id="15"/>
+    </w:p>
+    <w:p>
+      <w:pPr>
+        <w:pStyle w:val="Heading2"/>
+        <w:ind w:left="3600" w:hanging="3600"/>
+        <w:rPr>
+          <w:strike/>
+        </w:rPr>
+      </w:pPr>
+      <w:bookmarkStart w:id="16" w:name="_Toc532058797"/>
+      <w:r>
+        <w:rPr>
+          <w:strike/>
+        </w:rPr>
+        <w:t>Displacement</w:t>
+      </w:r>
+      <w:bookmarkEnd w:id="16"/>
+    </w:p>
+    <w:p>
+      <w:pPr>
+        <w:pStyle w:val="Heading2"/>
+        <w:ind w:left="720" w:hanging="720"/>
+        <w:rPr>
+          <w:strike/>
+        </w:rPr>
+      </w:pPr>
+      <w:bookmarkStart w:id="17" w:name="_Toc532058798"/>
+      <w:r>
+        <w:rPr>
+          <w:strike/>
+        </w:rPr>
+        <w:t>Horizontal Blur</w:t>
+      </w:r>
+      <w:bookmarkEnd w:id="17"/>
+    </w:p>
+    <w:p>
+      <w:pPr>
+        <w:pStyle w:val="Heading2"/>
+        <w:ind w:left="720" w:hanging="720"/>
+        <w:rPr>
+          <w:strike/>
+        </w:rPr>
+      </w:pPr>
+      <w:bookmarkStart w:id="18" w:name="_Toc532058799"/>
+      <w:r>
+        <w:rPr>
+          <w:strike/>
+        </w:rPr>
+        <w:t>Vertical Blur</w:t>
+      </w:r>
+      <w:bookmarkEnd w:id="18"/>
+    </w:p>
+    <w:p>
+      <w:pPr>
+        <w:pStyle w:val="Heading2"/>
+      </w:pPr>
+      <w:bookmarkStart w:id="19" w:name="_Toc532058800"/>
+      <w:r>
+        <w:t xml:space="preserve">Render Displacement </w:t>
+      </w:r>
+      <w:proofErr w:type="spellStart"/>
+      <w:r>
+        <w:t>Normals</w:t>
+      </w:r>
+      <w:bookmarkEnd w:id="19"/>
+      <w:proofErr w:type="spellEnd"/>
+    </w:p>
+    <w:p>
+      <w:pPr>
+        <w:pStyle w:val="Heading2"/>
+      </w:pPr>
+      <w:bookmarkStart w:id="20" w:name="_Toc532058801"/>
+      <w:r>
+        <w:t xml:space="preserve">Render Tessellated </w:t>
+      </w:r>
+      <w:proofErr w:type="spellStart"/>
+      <w:r>
+        <w:t>Normals</w:t>
+      </w:r>
+      <w:bookmarkEnd w:id="20"/>
+      <w:proofErr w:type="spellEnd"/>
+    </w:p>
+    <w:p>
+      <w:pPr>
+        <w:pStyle w:val="Heading2"/>
+      </w:pPr>
+      <w:bookmarkStart w:id="21" w:name="_Toc532058802"/>
+      <w:r>
+        <w:t>Shadow Shader</w:t>
+      </w:r>
+      <w:bookmarkEnd w:id="21"/>
+    </w:p>
+    <w:p>
+      <w:pPr>
+        <w:pStyle w:val="Heading2"/>
+      </w:pPr>
+      <w:bookmarkStart w:id="22" w:name="_Toc532058803"/>
+      <w:r>
+        <w:t>Tessellation Depth</w:t>
+      </w:r>
+      <w:bookmarkEnd w:id="22"/>
+    </w:p>
+    <w:p>
+      <w:pPr>
+        <w:pStyle w:val="Heading2"/>
+        <w:ind w:left="4320" w:hanging="4320"/>
+        <w:rPr>
+          <w:strike/>
+        </w:rPr>
+      </w:pPr>
+      <w:bookmarkStart w:id="23" w:name="_Toc532058804"/>
+      <w:r>
+        <w:rPr>
+          <w:strike/>
+        </w:rPr>
+        <w:t>Tessellation</w:t>
+      </w:r>
+      <w:bookmarkEnd w:id="23"/>
+    </w:p>
+    <w:p>
+      <w:pPr>
+        <w:pStyle w:val="Heading2"/>
+      </w:pPr>
+      <w:bookmarkStart w:id="24" w:name="_Toc532058805"/>
+      <w:r>
+        <w:t>Texture</w:t>
+      </w:r>
+      <w:bookmarkEnd w:id="24"/>
       <w:r>
         <w:br w:type="page"/>
       </w:r>
@@ -1366,11 +4405,12 @@
       <w:pPr>
         <w:pStyle w:val="Heading1"/>
       </w:pPr>
-      <w:bookmarkStart w:id="2" w:name="_Toc532055494"/>
-      <w:r>
+      <w:bookmarkStart w:id="25" w:name="_Toc532058806"/>
+      <w:r>
+        <w:lastRenderedPageBreak/>
         <w:t>Critical Reflection</w:t>
       </w:r>
-      <w:bookmarkEnd w:id="2"/>
+      <w:bookmarkEnd w:id="25"/>
     </w:p>
     <w:p>
       <w:pPr>
@@ -1389,8 +4429,24 @@
       <w:r>
         <w:t>Discussion of what you learned, any shortfalls, areas for improvements, how you might extend the application, what you would do differently if doing it over again. Offer possible solutions to the challenges or how it could be taken forward.</w:t>
       </w:r>
-      <w:bookmarkStart w:id="3" w:name="_GoBack"/>
-      <w:bookmarkEnd w:id="3"/>
+    </w:p>
+    <w:p>
+      <w:pPr>
+        <w:pStyle w:val="ListParagraph"/>
+        <w:numPr>
+          <w:ilvl w:val="0"/>
+          <w:numId w:val="5"/>
+        </w:numPr>
+        <w:rPr>
+          <w:rFonts w:asciiTheme="majorHAnsi" w:eastAsiaTheme="majorEastAsia" w:hAnsiTheme="majorHAnsi" w:cstheme="majorBidi"/>
+          <w:color w:val="2E74B5" w:themeColor="accent1" w:themeShade="BF"/>
+          <w:sz w:val="32"/>
+          <w:szCs w:val="32"/>
+        </w:rPr>
+      </w:pPr>
+      <w:r>
+        <w:t>This should refer to the coursework plan done during week 7/8.</w:t>
+      </w:r>
       <w:r>
         <w:br w:type="page"/>
       </w:r>
@@ -1399,15 +4455,27 @@
       <w:pPr>
         <w:pStyle w:val="Heading1"/>
       </w:pPr>
-      <w:bookmarkStart w:id="4" w:name="_Toc532055495"/>
+      <w:bookmarkStart w:id="26" w:name="_Toc532058807"/>
       <w:r>
         <w:lastRenderedPageBreak/>
         <w:t>References</w:t>
       </w:r>
-      <w:bookmarkEnd w:id="4"/>
+      <w:bookmarkEnd w:id="26"/>
+    </w:p>
+    <w:p>
+      <w:pPr>
+        <w:pStyle w:val="ListParagraph"/>
+        <w:numPr>
+          <w:ilvl w:val="0"/>
+          <w:numId w:val="6"/>
+        </w:numPr>
+      </w:pPr>
+      <w:r>
+        <w:t>References for any images, models or techniques incorporated in your application. Cases of plagiarism will be taken very seriously.</w:t>
+      </w:r>
     </w:p>
     <w:sectPr>
-      <w:headerReference w:type="default" r:id="rId11"/>
+      <w:footerReference w:type="default" r:id="rId11"/>
       <w:pgSz w:w="11906" w:h="16838"/>
       <w:pgMar w:top="1440" w:right="1440" w:bottom="1440" w:left="1440" w:header="708" w:footer="708" w:gutter="0"/>
       <w:pgNumType w:start="0"/>
@@ -1444,6 +4512,59 @@
 </w:endnotes>
 </file>
 
+<file path=word/footer1.xml><?xml version="1.0" encoding="utf-8"?>
+<w:ftr xmlns:wpc="http://schemas.microsoft.com/office/word/2010/wordprocessingCanvas" xmlns:cx="http://schemas.microsoft.com/office/drawing/2014/chartex" xmlns:cx1="http://schemas.microsoft.com/office/drawing/2015/9/8/chartex" xmlns:mc="http://schemas.openxmlformats.org/markup-compatibility/2006" xmlns:o="urn:schemas-microsoft-com:office:office" xmlns:r="http://schemas.openxmlformats.org/officeDocument/2006/relationships" xmlns:m="http://schemas.openxmlformats.org/officeDocument/2006/math" xmlns:v="urn:schemas-microsoft-com:vml" xmlns:wp14="http://schemas.microsoft.com/office/word/2010/wordprocessingDrawing" xmlns:wp="http://schemas.openxmlformats.org/drawingml/2006/wordprocessingDrawing" xmlns:w10="urn:schemas-microsoft-com:office:word" xmlns:w="http://schemas.openxmlformats.org/wordprocessingml/2006/main" xmlns:w14="http://schemas.microsoft.com/office/word/2010/wordml" xmlns:w15="http://schemas.microsoft.com/office/word/2012/wordml" xmlns:w16se="http://schemas.microsoft.com/office/word/2015/wordml/symex" xmlns:wpg="http://schemas.microsoft.com/office/word/2010/wordprocessingGroup" xmlns:wpi="http://schemas.microsoft.com/office/word/2010/wordprocessingInk" xmlns:wne="http://schemas.microsoft.com/office/word/2006/wordml" xmlns:wps="http://schemas.microsoft.com/office/word/2010/wordprocessingShape" mc:Ignorable="w14 w15 w16se wp14">
+  <w:sdt>
+    <w:sdtPr>
+      <w:id w:val="-343555541"/>
+      <w:docPartObj>
+        <w:docPartGallery w:val="Page Numbers (Bottom of Page)"/>
+        <w:docPartUnique/>
+      </w:docPartObj>
+    </w:sdtPr>
+    <w:sdtEndPr>
+      <w:rPr>
+        <w:noProof/>
+      </w:rPr>
+    </w:sdtEndPr>
+    <w:sdtContent>
+      <w:p>
+        <w:pPr>
+          <w:pStyle w:val="Footer"/>
+          <w:jc w:val="right"/>
+        </w:pPr>
+        <w:r>
+          <w:fldChar w:fldCharType="begin"/>
+        </w:r>
+        <w:r>
+          <w:instrText xml:space="preserve"> PAGE   \* MERGEFORMAT </w:instrText>
+        </w:r>
+        <w:r>
+          <w:fldChar w:fldCharType="separate"/>
+        </w:r>
+        <w:r>
+          <w:rPr>
+            <w:noProof/>
+          </w:rPr>
+          <w:t>8</w:t>
+        </w:r>
+        <w:r>
+          <w:rPr>
+            <w:noProof/>
+          </w:rPr>
+          <w:fldChar w:fldCharType="end"/>
+        </w:r>
+      </w:p>
+    </w:sdtContent>
+  </w:sdt>
+  <w:p>
+    <w:pPr>
+      <w:pStyle w:val="Footer"/>
+    </w:pPr>
+  </w:p>
+</w:ftr>
+</file>
+
 <file path=word/footnotes.xml><?xml version="1.0" encoding="utf-8"?>
 <w:footnotes xmlns:wpc="http://schemas.microsoft.com/office/word/2010/wordprocessingCanvas" xmlns:cx="http://schemas.microsoft.com/office/drawing/2014/chartex" xmlns:cx1="http://schemas.microsoft.com/office/drawing/2015/9/8/chartex" xmlns:mc="http://schemas.openxmlformats.org/markup-compatibility/2006" xmlns:o="urn:schemas-microsoft-com:office:office" xmlns:r="http://schemas.openxmlformats.org/officeDocument/2006/relationships" xmlns:m="http://schemas.openxmlformats.org/officeDocument/2006/math" xmlns:v="urn:schemas-microsoft-com:vml" xmlns:wp14="http://schemas.microsoft.com/office/word/2010/wordprocessingDrawing" xmlns:wp="http://schemas.openxmlformats.org/drawingml/2006/wordprocessingDrawing" xmlns:w10="urn:schemas-microsoft-com:office:word" xmlns:w="http://schemas.openxmlformats.org/wordprocessingml/2006/main" xmlns:w14="http://schemas.microsoft.com/office/word/2010/wordml" xmlns:w15="http://schemas.microsoft.com/office/word/2012/wordml" xmlns:w16se="http://schemas.microsoft.com/office/word/2015/wordml/symex" xmlns:wpg="http://schemas.microsoft.com/office/word/2010/wordprocessingGroup" xmlns:wpi="http://schemas.microsoft.com/office/word/2010/wordprocessingInk" xmlns:wne="http://schemas.microsoft.com/office/word/2006/wordml" xmlns:wps="http://schemas.microsoft.com/office/word/2010/wordprocessingShape" mc:Ignorable="w14 w15 w16se wp14">
   <w:footnote w:type="separator" w:id="-1">
@@ -1467,16 +4588,6 @@
     </w:p>
   </w:footnote>
 </w:footnotes>
-</file>
-
-<file path=word/header1.xml><?xml version="1.0" encoding="utf-8"?>
-<w:hdr xmlns:wpc="http://schemas.microsoft.com/office/word/2010/wordprocessingCanvas" xmlns:cx="http://schemas.microsoft.com/office/drawing/2014/chartex" xmlns:cx1="http://schemas.microsoft.com/office/drawing/2015/9/8/chartex" xmlns:mc="http://schemas.openxmlformats.org/markup-compatibility/2006" xmlns:o="urn:schemas-microsoft-com:office:office" xmlns:r="http://schemas.openxmlformats.org/officeDocument/2006/relationships" xmlns:m="http://schemas.openxmlformats.org/officeDocument/2006/math" xmlns:v="urn:schemas-microsoft-com:vml" xmlns:wp14="http://schemas.microsoft.com/office/word/2010/wordprocessingDrawing" xmlns:wp="http://schemas.openxmlformats.org/drawingml/2006/wordprocessingDrawing" xmlns:w10="urn:schemas-microsoft-com:office:word" xmlns:w="http://schemas.openxmlformats.org/wordprocessingml/2006/main" xmlns:w14="http://schemas.microsoft.com/office/word/2010/wordml" xmlns:w15="http://schemas.microsoft.com/office/word/2012/wordml" xmlns:w16se="http://schemas.microsoft.com/office/word/2015/wordml/symex" xmlns:wpg="http://schemas.microsoft.com/office/word/2010/wordprocessingGroup" xmlns:wpi="http://schemas.microsoft.com/office/word/2010/wordprocessingInk" xmlns:wne="http://schemas.microsoft.com/office/word/2006/wordml" xmlns:wps="http://schemas.microsoft.com/office/word/2010/wordprocessingShape" mc:Ignorable="w14 w15 w16se wp14">
-  <w:p>
-    <w:pPr>
-      <w:pStyle w:val="Header"/>
-    </w:pPr>
-  </w:p>
-</w:hdr>
 </file>
 
 <file path=word/numbering.xml><?xml version="1.0" encoding="utf-8"?>
@@ -1484,7 +4595,7 @@
   <w:abstractNum w:abstractNumId="0" w15:restartNumberingAfterBreak="0">
     <w:nsid w:val="00FE318F"/>
     <w:multiLevelType w:val="hybridMultilevel"/>
-    <w:tmpl w:val="F34C75F4"/>
+    <w:tmpl w:val="6D6E8C84"/>
     <w:lvl w:ilvl="0" w:tplc="08090001">
       <w:start w:val="1"/>
       <w:numFmt w:val="bullet"/>
@@ -1821,6 +4932,119 @@
     </w:lvl>
   </w:abstractNum>
   <w:abstractNum w:abstractNumId="3" w15:restartNumberingAfterBreak="0">
+    <w:nsid w:val="3BDF0A54"/>
+    <w:multiLevelType w:val="hybridMultilevel"/>
+    <w:tmpl w:val="B0FE7F10"/>
+    <w:lvl w:ilvl="0" w:tplc="08090001">
+      <w:start w:val="1"/>
+      <w:numFmt w:val="bullet"/>
+      <w:lvlText w:val=""/>
+      <w:lvlJc w:val="left"/>
+      <w:pPr>
+        <w:ind w:left="720" w:hanging="360"/>
+      </w:pPr>
+      <w:rPr>
+        <w:rFonts w:ascii="Symbol" w:hAnsi="Symbol" w:hint="default"/>
+      </w:rPr>
+    </w:lvl>
+    <w:lvl w:ilvl="1" w:tplc="08090003" w:tentative="1">
+      <w:start w:val="1"/>
+      <w:numFmt w:val="bullet"/>
+      <w:lvlText w:val="o"/>
+      <w:lvlJc w:val="left"/>
+      <w:pPr>
+        <w:ind w:left="1440" w:hanging="360"/>
+      </w:pPr>
+      <w:rPr>
+        <w:rFonts w:ascii="Courier New" w:hAnsi="Courier New" w:cs="Courier New" w:hint="default"/>
+      </w:rPr>
+    </w:lvl>
+    <w:lvl w:ilvl="2" w:tplc="08090005" w:tentative="1">
+      <w:start w:val="1"/>
+      <w:numFmt w:val="bullet"/>
+      <w:lvlText w:val=""/>
+      <w:lvlJc w:val="left"/>
+      <w:pPr>
+        <w:ind w:left="2160" w:hanging="360"/>
+      </w:pPr>
+      <w:rPr>
+        <w:rFonts w:ascii="Wingdings" w:hAnsi="Wingdings" w:hint="default"/>
+      </w:rPr>
+    </w:lvl>
+    <w:lvl w:ilvl="3" w:tplc="08090001" w:tentative="1">
+      <w:start w:val="1"/>
+      <w:numFmt w:val="bullet"/>
+      <w:lvlText w:val=""/>
+      <w:lvlJc w:val="left"/>
+      <w:pPr>
+        <w:ind w:left="2880" w:hanging="360"/>
+      </w:pPr>
+      <w:rPr>
+        <w:rFonts w:ascii="Symbol" w:hAnsi="Symbol" w:hint="default"/>
+      </w:rPr>
+    </w:lvl>
+    <w:lvl w:ilvl="4" w:tplc="08090003" w:tentative="1">
+      <w:start w:val="1"/>
+      <w:numFmt w:val="bullet"/>
+      <w:lvlText w:val="o"/>
+      <w:lvlJc w:val="left"/>
+      <w:pPr>
+        <w:ind w:left="3600" w:hanging="360"/>
+      </w:pPr>
+      <w:rPr>
+        <w:rFonts w:ascii="Courier New" w:hAnsi="Courier New" w:cs="Courier New" w:hint="default"/>
+      </w:rPr>
+    </w:lvl>
+    <w:lvl w:ilvl="5" w:tplc="08090005" w:tentative="1">
+      <w:start w:val="1"/>
+      <w:numFmt w:val="bullet"/>
+      <w:lvlText w:val=""/>
+      <w:lvlJc w:val="left"/>
+      <w:pPr>
+        <w:ind w:left="4320" w:hanging="360"/>
+      </w:pPr>
+      <w:rPr>
+        <w:rFonts w:ascii="Wingdings" w:hAnsi="Wingdings" w:hint="default"/>
+      </w:rPr>
+    </w:lvl>
+    <w:lvl w:ilvl="6" w:tplc="08090001" w:tentative="1">
+      <w:start w:val="1"/>
+      <w:numFmt w:val="bullet"/>
+      <w:lvlText w:val=""/>
+      <w:lvlJc w:val="left"/>
+      <w:pPr>
+        <w:ind w:left="5040" w:hanging="360"/>
+      </w:pPr>
+      <w:rPr>
+        <w:rFonts w:ascii="Symbol" w:hAnsi="Symbol" w:hint="default"/>
+      </w:rPr>
+    </w:lvl>
+    <w:lvl w:ilvl="7" w:tplc="08090003" w:tentative="1">
+      <w:start w:val="1"/>
+      <w:numFmt w:val="bullet"/>
+      <w:lvlText w:val="o"/>
+      <w:lvlJc w:val="left"/>
+      <w:pPr>
+        <w:ind w:left="5760" w:hanging="360"/>
+      </w:pPr>
+      <w:rPr>
+        <w:rFonts w:ascii="Courier New" w:hAnsi="Courier New" w:cs="Courier New" w:hint="default"/>
+      </w:rPr>
+    </w:lvl>
+    <w:lvl w:ilvl="8" w:tplc="08090005" w:tentative="1">
+      <w:start w:val="1"/>
+      <w:numFmt w:val="bullet"/>
+      <w:lvlText w:val=""/>
+      <w:lvlJc w:val="left"/>
+      <w:pPr>
+        <w:ind w:left="6480" w:hanging="360"/>
+      </w:pPr>
+      <w:rPr>
+        <w:rFonts w:ascii="Wingdings" w:hAnsi="Wingdings" w:hint="default"/>
+      </w:rPr>
+    </w:lvl>
+  </w:abstractNum>
+  <w:abstractNum w:abstractNumId="4" w15:restartNumberingAfterBreak="0">
     <w:nsid w:val="48CC790A"/>
     <w:multiLevelType w:val="hybridMultilevel"/>
     <w:tmpl w:val="8012AF40"/>
@@ -1933,10 +5157,236 @@
       </w:rPr>
     </w:lvl>
   </w:abstractNum>
-  <w:abstractNum w:abstractNumId="4" w15:restartNumberingAfterBreak="0">
+  <w:abstractNum w:abstractNumId="5" w15:restartNumberingAfterBreak="0">
+    <w:nsid w:val="5DBF3386"/>
+    <w:multiLevelType w:val="hybridMultilevel"/>
+    <w:tmpl w:val="B10E02FA"/>
+    <w:lvl w:ilvl="0" w:tplc="08090001">
+      <w:start w:val="1"/>
+      <w:numFmt w:val="bullet"/>
+      <w:lvlText w:val=""/>
+      <w:lvlJc w:val="left"/>
+      <w:pPr>
+        <w:ind w:left="720" w:hanging="360"/>
+      </w:pPr>
+      <w:rPr>
+        <w:rFonts w:ascii="Symbol" w:hAnsi="Symbol" w:hint="default"/>
+      </w:rPr>
+    </w:lvl>
+    <w:lvl w:ilvl="1" w:tplc="08090003">
+      <w:start w:val="1"/>
+      <w:numFmt w:val="bullet"/>
+      <w:lvlText w:val="o"/>
+      <w:lvlJc w:val="left"/>
+      <w:pPr>
+        <w:ind w:left="1440" w:hanging="360"/>
+      </w:pPr>
+      <w:rPr>
+        <w:rFonts w:ascii="Courier New" w:hAnsi="Courier New" w:cs="Courier New" w:hint="default"/>
+      </w:rPr>
+    </w:lvl>
+    <w:lvl w:ilvl="2" w:tplc="08090005">
+      <w:start w:val="1"/>
+      <w:numFmt w:val="bullet"/>
+      <w:lvlText w:val=""/>
+      <w:lvlJc w:val="left"/>
+      <w:pPr>
+        <w:ind w:left="2160" w:hanging="360"/>
+      </w:pPr>
+      <w:rPr>
+        <w:rFonts w:ascii="Wingdings" w:hAnsi="Wingdings" w:hint="default"/>
+      </w:rPr>
+    </w:lvl>
+    <w:lvl w:ilvl="3" w:tplc="08090001">
+      <w:start w:val="1"/>
+      <w:numFmt w:val="bullet"/>
+      <w:lvlText w:val=""/>
+      <w:lvlJc w:val="left"/>
+      <w:pPr>
+        <w:ind w:left="2880" w:hanging="360"/>
+      </w:pPr>
+      <w:rPr>
+        <w:rFonts w:ascii="Symbol" w:hAnsi="Symbol" w:hint="default"/>
+      </w:rPr>
+    </w:lvl>
+    <w:lvl w:ilvl="4" w:tplc="08090003">
+      <w:start w:val="1"/>
+      <w:numFmt w:val="bullet"/>
+      <w:lvlText w:val="o"/>
+      <w:lvlJc w:val="left"/>
+      <w:pPr>
+        <w:ind w:left="3600" w:hanging="360"/>
+      </w:pPr>
+      <w:rPr>
+        <w:rFonts w:ascii="Courier New" w:hAnsi="Courier New" w:cs="Courier New" w:hint="default"/>
+      </w:rPr>
+    </w:lvl>
+    <w:lvl w:ilvl="5" w:tplc="08090005" w:tentative="1">
+      <w:start w:val="1"/>
+      <w:numFmt w:val="bullet"/>
+      <w:lvlText w:val=""/>
+      <w:lvlJc w:val="left"/>
+      <w:pPr>
+        <w:ind w:left="4320" w:hanging="360"/>
+      </w:pPr>
+      <w:rPr>
+        <w:rFonts w:ascii="Wingdings" w:hAnsi="Wingdings" w:hint="default"/>
+      </w:rPr>
+    </w:lvl>
+    <w:lvl w:ilvl="6" w:tplc="08090001" w:tentative="1">
+      <w:start w:val="1"/>
+      <w:numFmt w:val="bullet"/>
+      <w:lvlText w:val=""/>
+      <w:lvlJc w:val="left"/>
+      <w:pPr>
+        <w:ind w:left="5040" w:hanging="360"/>
+      </w:pPr>
+      <w:rPr>
+        <w:rFonts w:ascii="Symbol" w:hAnsi="Symbol" w:hint="default"/>
+      </w:rPr>
+    </w:lvl>
+    <w:lvl w:ilvl="7" w:tplc="08090003" w:tentative="1">
+      <w:start w:val="1"/>
+      <w:numFmt w:val="bullet"/>
+      <w:lvlText w:val="o"/>
+      <w:lvlJc w:val="left"/>
+      <w:pPr>
+        <w:ind w:left="5760" w:hanging="360"/>
+      </w:pPr>
+      <w:rPr>
+        <w:rFonts w:ascii="Courier New" w:hAnsi="Courier New" w:cs="Courier New" w:hint="default"/>
+      </w:rPr>
+    </w:lvl>
+    <w:lvl w:ilvl="8" w:tplc="08090005" w:tentative="1">
+      <w:start w:val="1"/>
+      <w:numFmt w:val="bullet"/>
+      <w:lvlText w:val=""/>
+      <w:lvlJc w:val="left"/>
+      <w:pPr>
+        <w:ind w:left="6480" w:hanging="360"/>
+      </w:pPr>
+      <w:rPr>
+        <w:rFonts w:ascii="Wingdings" w:hAnsi="Wingdings" w:hint="default"/>
+      </w:rPr>
+    </w:lvl>
+  </w:abstractNum>
+  <w:abstractNum w:abstractNumId="6" w15:restartNumberingAfterBreak="0">
     <w:nsid w:val="696B78E5"/>
     <w:multiLevelType w:val="hybridMultilevel"/>
     <w:tmpl w:val="95464764"/>
+    <w:lvl w:ilvl="0" w:tplc="08090001">
+      <w:start w:val="1"/>
+      <w:numFmt w:val="bullet"/>
+      <w:lvlText w:val=""/>
+      <w:lvlJc w:val="left"/>
+      <w:pPr>
+        <w:ind w:left="720" w:hanging="360"/>
+      </w:pPr>
+      <w:rPr>
+        <w:rFonts w:ascii="Symbol" w:hAnsi="Symbol" w:hint="default"/>
+      </w:rPr>
+    </w:lvl>
+    <w:lvl w:ilvl="1" w:tplc="08090003" w:tentative="1">
+      <w:start w:val="1"/>
+      <w:numFmt w:val="bullet"/>
+      <w:lvlText w:val="o"/>
+      <w:lvlJc w:val="left"/>
+      <w:pPr>
+        <w:ind w:left="1440" w:hanging="360"/>
+      </w:pPr>
+      <w:rPr>
+        <w:rFonts w:ascii="Courier New" w:hAnsi="Courier New" w:cs="Courier New" w:hint="default"/>
+      </w:rPr>
+    </w:lvl>
+    <w:lvl w:ilvl="2" w:tplc="08090005" w:tentative="1">
+      <w:start w:val="1"/>
+      <w:numFmt w:val="bullet"/>
+      <w:lvlText w:val=""/>
+      <w:lvlJc w:val="left"/>
+      <w:pPr>
+        <w:ind w:left="2160" w:hanging="360"/>
+      </w:pPr>
+      <w:rPr>
+        <w:rFonts w:ascii="Wingdings" w:hAnsi="Wingdings" w:hint="default"/>
+      </w:rPr>
+    </w:lvl>
+    <w:lvl w:ilvl="3" w:tplc="08090001" w:tentative="1">
+      <w:start w:val="1"/>
+      <w:numFmt w:val="bullet"/>
+      <w:lvlText w:val=""/>
+      <w:lvlJc w:val="left"/>
+      <w:pPr>
+        <w:ind w:left="2880" w:hanging="360"/>
+      </w:pPr>
+      <w:rPr>
+        <w:rFonts w:ascii="Symbol" w:hAnsi="Symbol" w:hint="default"/>
+      </w:rPr>
+    </w:lvl>
+    <w:lvl w:ilvl="4" w:tplc="08090003" w:tentative="1">
+      <w:start w:val="1"/>
+      <w:numFmt w:val="bullet"/>
+      <w:lvlText w:val="o"/>
+      <w:lvlJc w:val="left"/>
+      <w:pPr>
+        <w:ind w:left="3600" w:hanging="360"/>
+      </w:pPr>
+      <w:rPr>
+        <w:rFonts w:ascii="Courier New" w:hAnsi="Courier New" w:cs="Courier New" w:hint="default"/>
+      </w:rPr>
+    </w:lvl>
+    <w:lvl w:ilvl="5" w:tplc="08090005" w:tentative="1">
+      <w:start w:val="1"/>
+      <w:numFmt w:val="bullet"/>
+      <w:lvlText w:val=""/>
+      <w:lvlJc w:val="left"/>
+      <w:pPr>
+        <w:ind w:left="4320" w:hanging="360"/>
+      </w:pPr>
+      <w:rPr>
+        <w:rFonts w:ascii="Wingdings" w:hAnsi="Wingdings" w:hint="default"/>
+      </w:rPr>
+    </w:lvl>
+    <w:lvl w:ilvl="6" w:tplc="08090001" w:tentative="1">
+      <w:start w:val="1"/>
+      <w:numFmt w:val="bullet"/>
+      <w:lvlText w:val=""/>
+      <w:lvlJc w:val="left"/>
+      <w:pPr>
+        <w:ind w:left="5040" w:hanging="360"/>
+      </w:pPr>
+      <w:rPr>
+        <w:rFonts w:ascii="Symbol" w:hAnsi="Symbol" w:hint="default"/>
+      </w:rPr>
+    </w:lvl>
+    <w:lvl w:ilvl="7" w:tplc="08090003" w:tentative="1">
+      <w:start w:val="1"/>
+      <w:numFmt w:val="bullet"/>
+      <w:lvlText w:val="o"/>
+      <w:lvlJc w:val="left"/>
+      <w:pPr>
+        <w:ind w:left="5760" w:hanging="360"/>
+      </w:pPr>
+      <w:rPr>
+        <w:rFonts w:ascii="Courier New" w:hAnsi="Courier New" w:cs="Courier New" w:hint="default"/>
+      </w:rPr>
+    </w:lvl>
+    <w:lvl w:ilvl="8" w:tplc="08090005" w:tentative="1">
+      <w:start w:val="1"/>
+      <w:numFmt w:val="bullet"/>
+      <w:lvlText w:val=""/>
+      <w:lvlJc w:val="left"/>
+      <w:pPr>
+        <w:ind w:left="6480" w:hanging="360"/>
+      </w:pPr>
+      <w:rPr>
+        <w:rFonts w:ascii="Wingdings" w:hAnsi="Wingdings" w:hint="default"/>
+      </w:rPr>
+    </w:lvl>
+  </w:abstractNum>
+  <w:abstractNum w:abstractNumId="7" w15:restartNumberingAfterBreak="0">
+    <w:nsid w:val="7F5C4584"/>
+    <w:multiLevelType w:val="hybridMultilevel"/>
+    <w:tmpl w:val="4CDE326A"/>
     <w:lvl w:ilvl="0" w:tplc="08090001">
       <w:start w:val="1"/>
       <w:numFmt w:val="bullet"/>
@@ -2050,7 +5500,7 @@
     <w:abstractNumId w:val="1"/>
   </w:num>
   <w:num w:numId="2">
-    <w:abstractNumId w:val="3"/>
+    <w:abstractNumId w:val="4"/>
   </w:num>
   <w:num w:numId="3">
     <w:abstractNumId w:val="0"/>
@@ -2059,7 +5509,16 @@
     <w:abstractNumId w:val="2"/>
   </w:num>
   <w:num w:numId="5">
-    <w:abstractNumId w:val="4"/>
+    <w:abstractNumId w:val="6"/>
+  </w:num>
+  <w:num w:numId="6">
+    <w:abstractNumId w:val="3"/>
+  </w:num>
+  <w:num w:numId="7">
+    <w:abstractNumId w:val="5"/>
+  </w:num>
+  <w:num w:numId="8">
+    <w:abstractNumId w:val="7"/>
   </w:num>
 </w:numbering>
 </file>
@@ -2479,6 +5938,50 @@
       <w:szCs w:val="32"/>
     </w:rPr>
   </w:style>
+  <w:style w:type="paragraph" w:styleId="Heading2">
+    <w:name w:val="heading 2"/>
+    <w:basedOn w:val="Normal"/>
+    <w:next w:val="Normal"/>
+    <w:link w:val="Heading2Char"/>
+    <w:uiPriority w:val="9"/>
+    <w:unhideWhenUsed/>
+    <w:qFormat/>
+    <w:rsid w:val="002508AB"/>
+    <w:pPr>
+      <w:keepNext/>
+      <w:keepLines/>
+      <w:spacing w:before="40" w:after="0"/>
+      <w:outlineLvl w:val="1"/>
+    </w:pPr>
+    <w:rPr>
+      <w:rFonts w:asciiTheme="majorHAnsi" w:eastAsiaTheme="majorEastAsia" w:hAnsiTheme="majorHAnsi" w:cstheme="majorBidi"/>
+      <w:color w:val="2E74B5" w:themeColor="accent1" w:themeShade="BF"/>
+      <w:sz w:val="26"/>
+      <w:szCs w:val="26"/>
+    </w:rPr>
+  </w:style>
+  <w:style w:type="paragraph" w:styleId="Heading3">
+    <w:name w:val="heading 3"/>
+    <w:basedOn w:val="Normal"/>
+    <w:next w:val="Normal"/>
+    <w:link w:val="Heading3Char"/>
+    <w:uiPriority w:val="9"/>
+    <w:unhideWhenUsed/>
+    <w:qFormat/>
+    <w:rsid w:val="00652C5E"/>
+    <w:pPr>
+      <w:keepNext/>
+      <w:keepLines/>
+      <w:spacing w:before="40" w:after="0"/>
+      <w:outlineLvl w:val="2"/>
+    </w:pPr>
+    <w:rPr>
+      <w:rFonts w:asciiTheme="majorHAnsi" w:eastAsiaTheme="majorEastAsia" w:hAnsiTheme="majorHAnsi" w:cstheme="majorBidi"/>
+      <w:color w:val="1F4D78" w:themeColor="accent1" w:themeShade="7F"/>
+      <w:sz w:val="24"/>
+      <w:szCs w:val="24"/>
+    </w:rPr>
+  </w:style>
   <w:style w:type="character" w:default="1" w:styleId="DefaultParagraphFont">
     <w:name w:val="Default Paragraph Font"/>
     <w:uiPriority w:val="1"/>
@@ -2637,531 +6140,46 @@
       <w:contextualSpacing/>
     </w:pPr>
   </w:style>
-</w:styles>
-</file>
-
-<file path=word/glossary/document.xml><?xml version="1.0" encoding="utf-8"?>
-<w:glossaryDocument xmlns:wpc="http://schemas.microsoft.com/office/word/2010/wordprocessingCanvas" xmlns:cx="http://schemas.microsoft.com/office/drawing/2014/chartex" xmlns:cx1="http://schemas.microsoft.com/office/drawing/2015/9/8/chartex" xmlns:mc="http://schemas.openxmlformats.org/markup-compatibility/2006" xmlns:o="urn:schemas-microsoft-com:office:office" xmlns:r="http://schemas.openxmlformats.org/officeDocument/2006/relationships" xmlns:m="http://schemas.openxmlformats.org/officeDocument/2006/math" xmlns:v="urn:schemas-microsoft-com:vml" xmlns:wp14="http://schemas.microsoft.com/office/word/2010/wordprocessingDrawing" xmlns:wp="http://schemas.openxmlformats.org/drawingml/2006/wordprocessingDrawing" xmlns:w10="urn:schemas-microsoft-com:office:word" xmlns:w="http://schemas.openxmlformats.org/wordprocessingml/2006/main" xmlns:w14="http://schemas.microsoft.com/office/word/2010/wordml" xmlns:w15="http://schemas.microsoft.com/office/word/2012/wordml" xmlns:w16se="http://schemas.microsoft.com/office/word/2015/wordml/symex" xmlns:wpg="http://schemas.microsoft.com/office/word/2010/wordprocessingGroup" xmlns:wpi="http://schemas.microsoft.com/office/word/2010/wordprocessingInk" xmlns:wne="http://schemas.microsoft.com/office/word/2006/wordml" xmlns:wps="http://schemas.microsoft.com/office/word/2010/wordprocessingShape" mc:Ignorable="w14 w15 w16se wp14"/>
-</file>
-
-<file path=word/glossary/fontTable.xml><?xml version="1.0" encoding="utf-8"?>
-<w:fonts xmlns:mc="http://schemas.openxmlformats.org/markup-compatibility/2006" xmlns:r="http://schemas.openxmlformats.org/officeDocument/2006/relationships" xmlns:w="http://schemas.openxmlformats.org/wordprocessingml/2006/main" xmlns:w14="http://schemas.microsoft.com/office/word/2010/wordml" xmlns:w15="http://schemas.microsoft.com/office/word/2012/wordml" xmlns:w16se="http://schemas.microsoft.com/office/word/2015/wordml/symex" mc:Ignorable="w14 w15 w16se">
-  <w:font w:name="Symbol">
-    <w:panose1 w:val="05050102010706020507"/>
-    <w:charset w:val="02"/>
-    <w:family w:val="roman"/>
-    <w:pitch w:val="variable"/>
-    <w:sig w:usb0="00000000" w:usb1="10000000" w:usb2="00000000" w:usb3="00000000" w:csb0="80000000" w:csb1="00000000"/>
-  </w:font>
-  <w:font w:name="Times New Roman">
-    <w:panose1 w:val="02020603050405020304"/>
-    <w:charset w:val="00"/>
-    <w:family w:val="roman"/>
-    <w:pitch w:val="variable"/>
-    <w:sig w:usb0="E0002AFF" w:usb1="C0007843" w:usb2="00000009" w:usb3="00000000" w:csb0="000001FF" w:csb1="00000000"/>
-  </w:font>
-  <w:font w:name="Courier New">
-    <w:panose1 w:val="02070309020205020404"/>
-    <w:charset w:val="00"/>
-    <w:family w:val="modern"/>
-    <w:pitch w:val="fixed"/>
-    <w:sig w:usb0="E0002EFF" w:usb1="C0007843" w:usb2="00000009" w:usb3="00000000" w:csb0="000001FF" w:csb1="00000000"/>
-  </w:font>
-  <w:font w:name="Wingdings">
-    <w:panose1 w:val="05000000000000000000"/>
-    <w:charset w:val="02"/>
-    <w:family w:val="auto"/>
-    <w:pitch w:val="variable"/>
-    <w:sig w:usb0="00000000" w:usb1="10000000" w:usb2="00000000" w:usb3="00000000" w:csb0="80000000" w:csb1="00000000"/>
-  </w:font>
-  <w:font w:name="Calibri">
-    <w:panose1 w:val="020F0502020204030204"/>
-    <w:charset w:val="00"/>
-    <w:family w:val="swiss"/>
-    <w:pitch w:val="variable"/>
-    <w:sig w:usb0="E00002FF" w:usb1="4000ACFF" w:usb2="00000001" w:usb3="00000000" w:csb0="0000019F" w:csb1="00000000"/>
-  </w:font>
-  <w:font w:name="Calibri Light">
-    <w:panose1 w:val="020F0302020204030204"/>
-    <w:charset w:val="00"/>
-    <w:family w:val="swiss"/>
-    <w:pitch w:val="variable"/>
-    <w:sig w:usb0="A00002EF" w:usb1="4000207B" w:usb2="00000000" w:usb3="00000000" w:csb0="0000009F" w:csb1="00000000"/>
-  </w:font>
-</w:fonts>
-</file>
-
-<file path=word/glossary/settings.xml><?xml version="1.0" encoding="utf-8"?>
-<w:settings xmlns:mc="http://schemas.openxmlformats.org/markup-compatibility/2006" xmlns:o="urn:schemas-microsoft-com:office:office" xmlns:r="http://schemas.openxmlformats.org/officeDocument/2006/relationships" xmlns:m="http://schemas.openxmlformats.org/officeDocument/2006/math" xmlns:v="urn:schemas-microsoft-com:vml" xmlns:w10="urn:schemas-microsoft-com:office:word" xmlns:w="http://schemas.openxmlformats.org/wordprocessingml/2006/main" xmlns:w14="http://schemas.microsoft.com/office/word/2010/wordml" xmlns:w15="http://schemas.microsoft.com/office/word/2012/wordml" xmlns:w16se="http://schemas.microsoft.com/office/word/2015/wordml/symex" xmlns:sl="http://schemas.openxmlformats.org/schemaLibrary/2006/main" mc:Ignorable="w14 w15 w16se">
-  <w:view w:val="normal"/>
-  <w:defaultTabStop w:val="720"/>
-  <w:characterSpacingControl w:val="doNotCompress"/>
-  <w:compat>
-    <w:useFELayout/>
-    <w:compatSetting w:name="compatibilityMode" w:uri="http://schemas.microsoft.com/office/word" w:val="15"/>
-    <w:compatSetting w:name="overrideTableStyleFontSizeAndJustification" w:uri="http://schemas.microsoft.com/office/word" w:val="1"/>
-    <w:compatSetting w:name="enableOpenTypeFeatures" w:uri="http://schemas.microsoft.com/office/word" w:val="1"/>
-    <w:compatSetting w:name="doNotFlipMirrorIndents" w:uri="http://schemas.microsoft.com/office/word" w:val="1"/>
-    <w:compatSetting w:name="differentiateMultirowTableHeaders" w:uri="http://schemas.microsoft.com/office/word" w:val="1"/>
-  </w:compat>
-  <w:rsids>
-    <w:rsidRoot w:val="00EA7923"/>
-    <w:rsid w:val="00EA7923"/>
-  </w:rsids>
-  <m:mathPr>
-    <m:mathFont m:val="Cambria Math"/>
-    <m:brkBin m:val="before"/>
-    <m:brkBinSub m:val="--"/>
-    <m:smallFrac m:val="0"/>
-    <m:dispDef/>
-    <m:lMargin m:val="0"/>
-    <m:rMargin m:val="0"/>
-    <m:defJc m:val="centerGroup"/>
-    <m:wrapIndent m:val="1440"/>
-    <m:intLim m:val="subSup"/>
-    <m:naryLim m:val="undOvr"/>
-  </m:mathPr>
-  <w:themeFontLang w:val="en-GB"/>
-  <w:clrSchemeMapping w:bg1="light1" w:t1="dark1" w:bg2="light2" w:t2="dark2" w:accent1="accent1" w:accent2="accent2" w:accent3="accent3" w:accent4="accent4" w:accent5="accent5" w:accent6="accent6" w:hyperlink="hyperlink" w:followedHyperlink="followedHyperlink"/>
-  <w:decimalSymbol w:val="."/>
-  <w:listSeparator w:val=","/>
-  <w15:chartTrackingRefBased/>
-</w:settings>
-</file>
-
-<file path=word/glossary/styles.xml><?xml version="1.0" encoding="utf-8"?>
-<w:styles xmlns:mc="http://schemas.openxmlformats.org/markup-compatibility/2006" xmlns:r="http://schemas.openxmlformats.org/officeDocument/2006/relationships" xmlns:w="http://schemas.openxmlformats.org/wordprocessingml/2006/main" xmlns:w14="http://schemas.microsoft.com/office/word/2010/wordml" xmlns:w15="http://schemas.microsoft.com/office/word/2012/wordml" xmlns:w16se="http://schemas.microsoft.com/office/word/2015/wordml/symex" mc:Ignorable="w14 w15 w16se">
-  <w:docDefaults>
-    <w:rPrDefault>
-      <w:rPr>
-        <w:rFonts w:asciiTheme="minorHAnsi" w:eastAsiaTheme="minorEastAsia" w:hAnsiTheme="minorHAnsi" w:cstheme="minorBidi"/>
-        <w:sz w:val="22"/>
-        <w:szCs w:val="22"/>
-        <w:lang w:val="en-GB" w:eastAsia="en-GB" w:bidi="ar-SA"/>
-      </w:rPr>
-    </w:rPrDefault>
-    <w:pPrDefault>
-      <w:pPr>
-        <w:spacing w:after="160" w:line="259" w:lineRule="auto"/>
-      </w:pPr>
-    </w:pPrDefault>
-  </w:docDefaults>
-  <w:latentStyles w:defLockedState="0" w:defUIPriority="99" w:defSemiHidden="0" w:defUnhideWhenUsed="0" w:defQFormat="0" w:count="371">
-    <w:lsdException w:name="Normal" w:uiPriority="0" w:qFormat="1"/>
-    <w:lsdException w:name="heading 1" w:uiPriority="9" w:qFormat="1"/>
-    <w:lsdException w:name="heading 2" w:semiHidden="1" w:uiPriority="9" w:unhideWhenUsed="1" w:qFormat="1"/>
-    <w:lsdException w:name="heading 3" w:semiHidden="1" w:uiPriority="9" w:unhideWhenUsed="1" w:qFormat="1"/>
-    <w:lsdException w:name="heading 4" w:semiHidden="1" w:uiPriority="9" w:unhideWhenUsed="1" w:qFormat="1"/>
-    <w:lsdException w:name="heading 5" w:semiHidden="1" w:uiPriority="9" w:unhideWhenUsed="1" w:qFormat="1"/>
-    <w:lsdException w:name="heading 6" w:semiHidden="1" w:uiPriority="9" w:unhideWhenUsed="1" w:qFormat="1"/>
-    <w:lsdException w:name="heading 7" w:semiHidden="1" w:uiPriority="9" w:unhideWhenUsed="1" w:qFormat="1"/>
-    <w:lsdException w:name="heading 8" w:semiHidden="1" w:uiPriority="9" w:unhideWhenUsed="1" w:qFormat="1"/>
-    <w:lsdException w:name="heading 9" w:semiHidden="1" w:uiPriority="9" w:unhideWhenUsed="1" w:qFormat="1"/>
-    <w:lsdException w:name="index 1" w:semiHidden="1" w:unhideWhenUsed="1"/>
-    <w:lsdException w:name="index 2" w:semiHidden="1" w:unhideWhenUsed="1"/>
-    <w:lsdException w:name="index 3" w:semiHidden="1" w:unhideWhenUsed="1"/>
-    <w:lsdException w:name="index 4" w:semiHidden="1" w:unhideWhenUsed="1"/>
-    <w:lsdException w:name="index 5" w:semiHidden="1" w:unhideWhenUsed="1"/>
-    <w:lsdException w:name="index 6" w:semiHidden="1" w:unhideWhenUsed="1"/>
-    <w:lsdException w:name="index 7" w:semiHidden="1" w:unhideWhenUsed="1"/>
-    <w:lsdException w:name="index 8" w:semiHidden="1" w:unhideWhenUsed="1"/>
-    <w:lsdException w:name="index 9" w:semiHidden="1" w:unhideWhenUsed="1"/>
-    <w:lsdException w:name="toc 1" w:semiHidden="1" w:uiPriority="39" w:unhideWhenUsed="1"/>
-    <w:lsdException w:name="toc 2" w:semiHidden="1" w:uiPriority="39" w:unhideWhenUsed="1"/>
-    <w:lsdException w:name="toc 3" w:semiHidden="1" w:uiPriority="39" w:unhideWhenUsed="1"/>
-    <w:lsdException w:name="toc 4" w:semiHidden="1" w:uiPriority="39" w:unhideWhenUsed="1"/>
-    <w:lsdException w:name="toc 5" w:semiHidden="1" w:uiPriority="39" w:unhideWhenUsed="1"/>
-    <w:lsdException w:name="toc 6" w:semiHidden="1" w:uiPriority="39" w:unhideWhenUsed="1"/>
-    <w:lsdException w:name="toc 7" w:semiHidden="1" w:uiPriority="39" w:unhideWhenUsed="1"/>
-    <w:lsdException w:name="toc 8" w:semiHidden="1" w:uiPriority="39" w:unhideWhenUsed="1"/>
-    <w:lsdException w:name="toc 9" w:semiHidden="1" w:uiPriority="39" w:unhideWhenUsed="1"/>
-    <w:lsdException w:name="Normal Indent" w:semiHidden="1" w:unhideWhenUsed="1"/>
-    <w:lsdException w:name="footnote text" w:semiHidden="1" w:unhideWhenUsed="1"/>
-    <w:lsdException w:name="annotation text" w:semiHidden="1" w:unhideWhenUsed="1"/>
-    <w:lsdException w:name="header" w:semiHidden="1" w:unhideWhenUsed="1"/>
-    <w:lsdException w:name="footer" w:semiHidden="1" w:unhideWhenUsed="1"/>
-    <w:lsdException w:name="index heading" w:semiHidden="1" w:unhideWhenUsed="1"/>
-    <w:lsdException w:name="caption" w:semiHidden="1" w:uiPriority="35" w:unhideWhenUsed="1" w:qFormat="1"/>
-    <w:lsdException w:name="table of figures" w:semiHidden="1" w:unhideWhenUsed="1"/>
-    <w:lsdException w:name="envelope address" w:semiHidden="1" w:unhideWhenUsed="1"/>
-    <w:lsdException w:name="envelope return" w:semiHidden="1" w:unhideWhenUsed="1"/>
-    <w:lsdException w:name="footnote reference" w:semiHidden="1" w:unhideWhenUsed="1"/>
-    <w:lsdException w:name="annotation reference" w:semiHidden="1" w:unhideWhenUsed="1"/>
-    <w:lsdException w:name="line number" w:semiHidden="1" w:unhideWhenUsed="1"/>
-    <w:lsdException w:name="page number" w:semiHidden="1" w:unhideWhenUsed="1"/>
-    <w:lsdException w:name="endnote reference" w:semiHidden="1" w:unhideWhenUsed="1"/>
-    <w:lsdException w:name="endnote text" w:semiHidden="1" w:unhideWhenUsed="1"/>
-    <w:lsdException w:name="table of authorities" w:semiHidden="1" w:unhideWhenUsed="1"/>
-    <w:lsdException w:name="macro" w:semiHidden="1" w:unhideWhenUsed="1"/>
-    <w:lsdException w:name="toa heading" w:semiHidden="1" w:unhideWhenUsed="1"/>
-    <w:lsdException w:name="List" w:semiHidden="1" w:unhideWhenUsed="1"/>
-    <w:lsdException w:name="List Bullet" w:semiHidden="1" w:unhideWhenUsed="1"/>
-    <w:lsdException w:name="List Number" w:semiHidden="1" w:unhideWhenUsed="1"/>
-    <w:lsdException w:name="List 2" w:semiHidden="1" w:unhideWhenUsed="1"/>
-    <w:lsdException w:name="List 3" w:semiHidden="1" w:unhideWhenUsed="1"/>
-    <w:lsdException w:name="List 4" w:semiHidden="1" w:unhideWhenUsed="1"/>
-    <w:lsdException w:name="List 5" w:semiHidden="1" w:unhideWhenUsed="1"/>
-    <w:lsdException w:name="List Bullet 2" w:semiHidden="1" w:unhideWhenUsed="1"/>
-    <w:lsdException w:name="List Bullet 3" w:semiHidden="1" w:unhideWhenUsed="1"/>
-    <w:lsdException w:name="List Bullet 4" w:semiHidden="1" w:unhideWhenUsed="1"/>
-    <w:lsdException w:name="List Bullet 5" w:semiHidden="1" w:unhideWhenUsed="1"/>
-    <w:lsdException w:name="List Number 2" w:semiHidden="1" w:unhideWhenUsed="1"/>
-    <w:lsdException w:name="List Number 3" w:semiHidden="1" w:unhideWhenUsed="1"/>
-    <w:lsdException w:name="List Number 4" w:semiHidden="1" w:unhideWhenUsed="1"/>
-    <w:lsdException w:name="List Number 5" w:semiHidden="1" w:unhideWhenUsed="1"/>
-    <w:lsdException w:name="Title" w:uiPriority="10" w:qFormat="1"/>
-    <w:lsdException w:name="Closing" w:semiHidden="1" w:unhideWhenUsed="1"/>
-    <w:lsdException w:name="Signature" w:semiHidden="1" w:unhideWhenUsed="1"/>
-    <w:lsdException w:name="Default Paragraph Font" w:semiHidden="1" w:uiPriority="1" w:unhideWhenUsed="1"/>
-    <w:lsdException w:name="Body Text" w:semiHidden="1" w:unhideWhenUsed="1"/>
-    <w:lsdException w:name="Body Text Indent" w:semiHidden="1" w:unhideWhenUsed="1"/>
-    <w:lsdException w:name="List Continue" w:semiHidden="1" w:unhideWhenUsed="1"/>
-    <w:lsdException w:name="List Continue 2" w:semiHidden="1" w:unhideWhenUsed="1"/>
-    <w:lsdException w:name="List Continue 3" w:semiHidden="1" w:unhideWhenUsed="1"/>
-    <w:lsdException w:name="List Continue 4" w:semiHidden="1" w:unhideWhenUsed="1"/>
-    <w:lsdException w:name="List Continue 5" w:semiHidden="1" w:unhideWhenUsed="1"/>
-    <w:lsdException w:name="Message Header" w:semiHidden="1" w:unhideWhenUsed="1"/>
-    <w:lsdException w:name="Subtitle" w:uiPriority="11" w:qFormat="1"/>
-    <w:lsdException w:name="Salutation" w:semiHidden="1" w:unhideWhenUsed="1"/>
-    <w:lsdException w:name="Date" w:semiHidden="1" w:unhideWhenUsed="1"/>
-    <w:lsdException w:name="Body Text First Indent" w:semiHidden="1" w:unhideWhenUsed="1"/>
-    <w:lsdException w:name="Body Text First Indent 2" w:semiHidden="1" w:unhideWhenUsed="1"/>
-    <w:lsdException w:name="Note Heading" w:semiHidden="1" w:unhideWhenUsed="1"/>
-    <w:lsdException w:name="Body Text 2" w:semiHidden="1" w:unhideWhenUsed="1"/>
-    <w:lsdException w:name="Body Text 3" w:semiHidden="1" w:unhideWhenUsed="1"/>
-    <w:lsdException w:name="Body Text Indent 2" w:semiHidden="1" w:unhideWhenUsed="1"/>
-    <w:lsdException w:name="Body Text Indent 3" w:semiHidden="1" w:unhideWhenUsed="1"/>
-    <w:lsdException w:name="Block Text" w:semiHidden="1" w:unhideWhenUsed="1"/>
-    <w:lsdException w:name="Hyperlink" w:semiHidden="1" w:unhideWhenUsed="1"/>
-    <w:lsdException w:name="FollowedHyperlink" w:semiHidden="1" w:unhideWhenUsed="1"/>
-    <w:lsdException w:name="Strong" w:uiPriority="22" w:qFormat="1"/>
-    <w:lsdException w:name="Emphasis" w:uiPriority="20" w:qFormat="1"/>
-    <w:lsdException w:name="Document Map" w:semiHidden="1" w:unhideWhenUsed="1"/>
-    <w:lsdException w:name="Plain Text" w:semiHidden="1" w:unhideWhenUsed="1"/>
-    <w:lsdException w:name="E-mail Signature" w:semiHidden="1" w:unhideWhenUsed="1"/>
-    <w:lsdException w:name="HTML Top of Form" w:semiHidden="1" w:unhideWhenUsed="1"/>
-    <w:lsdException w:name="HTML Bottom of Form" w:semiHidden="1" w:unhideWhenUsed="1"/>
-    <w:lsdException w:name="Normal (Web)" w:semiHidden="1" w:unhideWhenUsed="1"/>
-    <w:lsdException w:name="HTML Acronym" w:semiHidden="1" w:unhideWhenUsed="1"/>
-    <w:lsdException w:name="HTML Address" w:semiHidden="1" w:unhideWhenUsed="1"/>
-    <w:lsdException w:name="HTML Cite" w:semiHidden="1" w:unhideWhenUsed="1"/>
-    <w:lsdException w:name="HTML Code" w:semiHidden="1" w:unhideWhenUsed="1"/>
-    <w:lsdException w:name="HTML Definition" w:semiHidden="1" w:unhideWhenUsed="1"/>
-    <w:lsdException w:name="HTML Keyboard" w:semiHidden="1" w:unhideWhenUsed="1"/>
-    <w:lsdException w:name="HTML Preformatted" w:semiHidden="1" w:unhideWhenUsed="1"/>
-    <w:lsdException w:name="HTML Sample" w:semiHidden="1" w:unhideWhenUsed="1"/>
-    <w:lsdException w:name="HTML Typewriter" w:semiHidden="1" w:unhideWhenUsed="1"/>
-    <w:lsdException w:name="HTML Variable" w:semiHidden="1" w:unhideWhenUsed="1"/>
-    <w:lsdException w:name="Normal Table" w:semiHidden="1" w:unhideWhenUsed="1"/>
-    <w:lsdException w:name="annotation subject" w:semiHidden="1" w:unhideWhenUsed="1"/>
-    <w:lsdException w:name="No List" w:semiHidden="1" w:unhideWhenUsed="1"/>
-    <w:lsdException w:name="Outline List 1" w:semiHidden="1" w:unhideWhenUsed="1"/>
-    <w:lsdException w:name="Outline List 2" w:semiHidden="1" w:unhideWhenUsed="1"/>
-    <w:lsdException w:name="Outline List 3" w:semiHidden="1" w:unhideWhenUsed="1"/>
-    <w:lsdException w:name="Table Simple 1" w:semiHidden="1" w:unhideWhenUsed="1"/>
-    <w:lsdException w:name="Table Simple 2" w:semiHidden="1" w:unhideWhenUsed="1"/>
-    <w:lsdException w:name="Table Simple 3" w:semiHidden="1" w:unhideWhenUsed="1"/>
-    <w:lsdException w:name="Table Classic 1" w:semiHidden="1" w:unhideWhenUsed="1"/>
-    <w:lsdException w:name="Table Classic 2" w:semiHidden="1" w:unhideWhenUsed="1"/>
-    <w:lsdException w:name="Table Classic 3" w:semiHidden="1" w:unhideWhenUsed="1"/>
-    <w:lsdException w:name="Table Classic 4" w:semiHidden="1" w:unhideWhenUsed="1"/>
-    <w:lsdException w:name="Table Colorful 1" w:semiHidden="1" w:unhideWhenUsed="1"/>
-    <w:lsdException w:name="Table Colorful 2" w:semiHidden="1" w:unhideWhenUsed="1"/>
-    <w:lsdException w:name="Table Colorful 3" w:semiHidden="1" w:unhideWhenUsed="1"/>
-    <w:lsdException w:name="Table Columns 1" w:semiHidden="1" w:unhideWhenUsed="1"/>
-    <w:lsdException w:name="Table Columns 2" w:semiHidden="1" w:unhideWhenUsed="1"/>
-    <w:lsdException w:name="Table Columns 3" w:semiHidden="1" w:unhideWhenUsed="1"/>
-    <w:lsdException w:name="Table Columns 4" w:semiHidden="1" w:unhideWhenUsed="1"/>
-    <w:lsdException w:name="Table Columns 5" w:semiHidden="1" w:unhideWhenUsed="1"/>
-    <w:lsdException w:name="Table Grid 1" w:semiHidden="1" w:unhideWhenUsed="1"/>
-    <w:lsdException w:name="Table Grid 2" w:semiHidden="1" w:unhideWhenUsed="1"/>
-    <w:lsdException w:name="Table Grid 3" w:semiHidden="1" w:unhideWhenUsed="1"/>
-    <w:lsdException w:name="Table Grid 4" w:semiHidden="1" w:unhideWhenUsed="1"/>
-    <w:lsdException w:name="Table Grid 5" w:semiHidden="1" w:unhideWhenUsed="1"/>
-    <w:lsdException w:name="Table Grid 6" w:semiHidden="1" w:unhideWhenUsed="1"/>
-    <w:lsdException w:name="Table Grid 7" w:semiHidden="1" w:unhideWhenUsed="1"/>
-    <w:lsdException w:name="Table Grid 8" w:semiHidden="1" w:unhideWhenUsed="1"/>
-    <w:lsdException w:name="Table List 1" w:semiHidden="1" w:unhideWhenUsed="1"/>
-    <w:lsdException w:name="Table List 2" w:semiHidden="1" w:unhideWhenUsed="1"/>
-    <w:lsdException w:name="Table List 3" w:semiHidden="1" w:unhideWhenUsed="1"/>
-    <w:lsdException w:name="Table List 4" w:semiHidden="1" w:unhideWhenUsed="1"/>
-    <w:lsdException w:name="Table List 5" w:semiHidden="1" w:unhideWhenUsed="1"/>
-    <w:lsdException w:name="Table List 6" w:semiHidden="1" w:unhideWhenUsed="1"/>
-    <w:lsdException w:name="Table List 7" w:semiHidden="1" w:unhideWhenUsed="1"/>
-    <w:lsdException w:name="Table List 8" w:semiHidden="1" w:unhideWhenUsed="1"/>
-    <w:lsdException w:name="Table 3D effects 1" w:semiHidden="1" w:unhideWhenUsed="1"/>
-    <w:lsdException w:name="Table 3D effects 2" w:semiHidden="1" w:unhideWhenUsed="1"/>
-    <w:lsdException w:name="Table 3D effects 3" w:semiHidden="1" w:unhideWhenUsed="1"/>
-    <w:lsdException w:name="Table Contemporary" w:semiHidden="1" w:unhideWhenUsed="1"/>
-    <w:lsdException w:name="Table Elegant" w:semiHidden="1" w:unhideWhenUsed="1"/>
-    <w:lsdException w:name="Table Professional" w:semiHidden="1" w:unhideWhenUsed="1"/>
-    <w:lsdException w:name="Table Subtle 1" w:semiHidden="1" w:unhideWhenUsed="1"/>
-    <w:lsdException w:name="Table Subtle 2" w:semiHidden="1" w:unhideWhenUsed="1"/>
-    <w:lsdException w:name="Table Web 1" w:semiHidden="1" w:unhideWhenUsed="1"/>
-    <w:lsdException w:name="Table Web 2" w:semiHidden="1" w:unhideWhenUsed="1"/>
-    <w:lsdException w:name="Table Web 3" w:semiHidden="1" w:unhideWhenUsed="1"/>
-    <w:lsdException w:name="Balloon Text" w:semiHidden="1" w:unhideWhenUsed="1"/>
-    <w:lsdException w:name="Table Grid" w:uiPriority="39"/>
-    <w:lsdException w:name="Table Theme" w:semiHidden="1" w:unhideWhenUsed="1"/>
-    <w:lsdException w:name="Placeholder Text" w:semiHidden="1"/>
-    <w:lsdException w:name="No Spacing" w:uiPriority="1" w:qFormat="1"/>
-    <w:lsdException w:name="Light Shading" w:uiPriority="60"/>
-    <w:lsdException w:name="Light List" w:uiPriority="61"/>
-    <w:lsdException w:name="Light Grid" w:uiPriority="62"/>
-    <w:lsdException w:name="Medium Shading 1" w:uiPriority="63"/>
-    <w:lsdException w:name="Medium Shading 2" w:uiPriority="64"/>
-    <w:lsdException w:name="Medium List 1" w:uiPriority="65"/>
-    <w:lsdException w:name="Medium List 2" w:uiPriority="66"/>
-    <w:lsdException w:name="Medium Grid 1" w:uiPriority="67"/>
-    <w:lsdException w:name="Medium Grid 2" w:uiPriority="68"/>
-    <w:lsdException w:name="Medium Grid 3" w:uiPriority="69"/>
-    <w:lsdException w:name="Dark List" w:uiPriority="70"/>
-    <w:lsdException w:name="Colorful Shading" w:uiPriority="71"/>
-    <w:lsdException w:name="Colorful List" w:uiPriority="72"/>
-    <w:lsdException w:name="Colorful Grid" w:uiPriority="73"/>
-    <w:lsdException w:name="Light Shading Accent 1" w:uiPriority="60"/>
-    <w:lsdException w:name="Light List Accent 1" w:uiPriority="61"/>
-    <w:lsdException w:name="Light Grid Accent 1" w:uiPriority="62"/>
-    <w:lsdException w:name="Medium Shading 1 Accent 1" w:uiPriority="63"/>
-    <w:lsdException w:name="Medium Shading 2 Accent 1" w:uiPriority="64"/>
-    <w:lsdException w:name="Medium List 1 Accent 1" w:uiPriority="65"/>
-    <w:lsdException w:name="Revision" w:semiHidden="1"/>
-    <w:lsdException w:name="List Paragraph" w:uiPriority="34" w:qFormat="1"/>
-    <w:lsdException w:name="Quote" w:uiPriority="29" w:qFormat="1"/>
-    <w:lsdException w:name="Intense Quote" w:uiPriority="30" w:qFormat="1"/>
-    <w:lsdException w:name="Medium List 2 Accent 1" w:uiPriority="66"/>
-    <w:lsdException w:name="Medium Grid 1 Accent 1" w:uiPriority="67"/>
-    <w:lsdException w:name="Medium Grid 2 Accent 1" w:uiPriority="68"/>
-    <w:lsdException w:name="Medium Grid 3 Accent 1" w:uiPriority="69"/>
-    <w:lsdException w:name="Dark List Accent 1" w:uiPriority="70"/>
-    <w:lsdException w:name="Colorful Shading Accent 1" w:uiPriority="71"/>
-    <w:lsdException w:name="Colorful List Accent 1" w:uiPriority="72"/>
-    <w:lsdException w:name="Colorful Grid Accent 1" w:uiPriority="73"/>
-    <w:lsdException w:name="Light Shading Accent 2" w:uiPriority="60"/>
-    <w:lsdException w:name="Light List Accent 2" w:uiPriority="61"/>
-    <w:lsdException w:name="Light Grid Accent 2" w:uiPriority="62"/>
-    <w:lsdException w:name="Medium Shading 1 Accent 2" w:uiPriority="63"/>
-    <w:lsdException w:name="Medium Shading 2 Accent 2" w:uiPriority="64"/>
-    <w:lsdException w:name="Medium List 1 Accent 2" w:uiPriority="65"/>
-    <w:lsdException w:name="Medium List 2 Accent 2" w:uiPriority="66"/>
-    <w:lsdException w:name="Medium Grid 1 Accent 2" w:uiPriority="67"/>
-    <w:lsdException w:name="Medium Grid 2 Accent 2" w:uiPriority="68"/>
-    <w:lsdException w:name="Medium Grid 3 Accent 2" w:uiPriority="69"/>
-    <w:lsdException w:name="Dark List Accent 2" w:uiPriority="70"/>
-    <w:lsdException w:name="Colorful Shading Accent 2" w:uiPriority="71"/>
-    <w:lsdException w:name="Colorful List Accent 2" w:uiPriority="72"/>
-    <w:lsdException w:name="Colorful Grid Accent 2" w:uiPriority="73"/>
-    <w:lsdException w:name="Light Shading Accent 3" w:uiPriority="60"/>
-    <w:lsdException w:name="Light List Accent 3" w:uiPriority="61"/>
-    <w:lsdException w:name="Light Grid Accent 3" w:uiPriority="62"/>
-    <w:lsdException w:name="Medium Shading 1 Accent 3" w:uiPriority="63"/>
-    <w:lsdException w:name="Medium Shading 2 Accent 3" w:uiPriority="64"/>
-    <w:lsdException w:name="Medium List 1 Accent 3" w:uiPriority="65"/>
-    <w:lsdException w:name="Medium List 2 Accent 3" w:uiPriority="66"/>
-    <w:lsdException w:name="Medium Grid 1 Accent 3" w:uiPriority="67"/>
-    <w:lsdException w:name="Medium Grid 2 Accent 3" w:uiPriority="68"/>
-    <w:lsdException w:name="Medium Grid 3 Accent 3" w:uiPriority="69"/>
-    <w:lsdException w:name="Dark List Accent 3" w:uiPriority="70"/>
-    <w:lsdException w:name="Colorful Shading Accent 3" w:uiPriority="71"/>
-    <w:lsdException w:name="Colorful List Accent 3" w:uiPriority="72"/>
-    <w:lsdException w:name="Colorful Grid Accent 3" w:uiPriority="73"/>
-    <w:lsdException w:name="Light Shading Accent 4" w:uiPriority="60"/>
-    <w:lsdException w:name="Light List Accent 4" w:uiPriority="61"/>
-    <w:lsdException w:name="Light Grid Accent 4" w:uiPriority="62"/>
-    <w:lsdException w:name="Medium Shading 1 Accent 4" w:uiPriority="63"/>
-    <w:lsdException w:name="Medium Shading 2 Accent 4" w:uiPriority="64"/>
-    <w:lsdException w:name="Medium List 1 Accent 4" w:uiPriority="65"/>
-    <w:lsdException w:name="Medium List 2 Accent 4" w:uiPriority="66"/>
-    <w:lsdException w:name="Medium Grid 1 Accent 4" w:uiPriority="67"/>
-    <w:lsdException w:name="Medium Grid 2 Accent 4" w:uiPriority="68"/>
-    <w:lsdException w:name="Medium Grid 3 Accent 4" w:uiPriority="69"/>
-    <w:lsdException w:name="Dark List Accent 4" w:uiPriority="70"/>
-    <w:lsdException w:name="Colorful Shading Accent 4" w:uiPriority="71"/>
-    <w:lsdException w:name="Colorful List Accent 4" w:uiPriority="72"/>
-    <w:lsdException w:name="Colorful Grid Accent 4" w:uiPriority="73"/>
-    <w:lsdException w:name="Light Shading Accent 5" w:uiPriority="60"/>
-    <w:lsdException w:name="Light List Accent 5" w:uiPriority="61"/>
-    <w:lsdException w:name="Light Grid Accent 5" w:uiPriority="62"/>
-    <w:lsdException w:name="Medium Shading 1 Accent 5" w:uiPriority="63"/>
-    <w:lsdException w:name="Medium Shading 2 Accent 5" w:uiPriority="64"/>
-    <w:lsdException w:name="Medium List 1 Accent 5" w:uiPriority="65"/>
-    <w:lsdException w:name="Medium List 2 Accent 5" w:uiPriority="66"/>
-    <w:lsdException w:name="Medium Grid 1 Accent 5" w:uiPriority="67"/>
-    <w:lsdException w:name="Medium Grid 2 Accent 5" w:uiPriority="68"/>
-    <w:lsdException w:name="Medium Grid 3 Accent 5" w:uiPriority="69"/>
-    <w:lsdException w:name="Dark List Accent 5" w:uiPriority="70"/>
-    <w:lsdException w:name="Colorful Shading Accent 5" w:uiPriority="71"/>
-    <w:lsdException w:name="Colorful List Accent 5" w:uiPriority="72"/>
-    <w:lsdException w:name="Colorful Grid Accent 5" w:uiPriority="73"/>
-    <w:lsdException w:name="Light Shading Accent 6" w:uiPriority="60"/>
-    <w:lsdException w:name="Light List Accent 6" w:uiPriority="61"/>
-    <w:lsdException w:name="Light Grid Accent 6" w:uiPriority="62"/>
-    <w:lsdException w:name="Medium Shading 1 Accent 6" w:uiPriority="63"/>
-    <w:lsdException w:name="Medium Shading 2 Accent 6" w:uiPriority="64"/>
-    <w:lsdException w:name="Medium List 1 Accent 6" w:uiPriority="65"/>
-    <w:lsdException w:name="Medium List 2 Accent 6" w:uiPriority="66"/>
-    <w:lsdException w:name="Medium Grid 1 Accent 6" w:uiPriority="67"/>
-    <w:lsdException w:name="Medium Grid 2 Accent 6" w:uiPriority="68"/>
-    <w:lsdException w:name="Medium Grid 3 Accent 6" w:uiPriority="69"/>
-    <w:lsdException w:name="Dark List Accent 6" w:uiPriority="70"/>
-    <w:lsdException w:name="Colorful Shading Accent 6" w:uiPriority="71"/>
-    <w:lsdException w:name="Colorful List Accent 6" w:uiPriority="72"/>
-    <w:lsdException w:name="Colorful Grid Accent 6" w:uiPriority="73"/>
-    <w:lsdException w:name="Subtle Emphasis" w:uiPriority="19" w:qFormat="1"/>
-    <w:lsdException w:name="Intense Emphasis" w:uiPriority="21" w:qFormat="1"/>
-    <w:lsdException w:name="Subtle Reference" w:uiPriority="31" w:qFormat="1"/>
-    <w:lsdException w:name="Intense Reference" w:uiPriority="32" w:qFormat="1"/>
-    <w:lsdException w:name="Book Title" w:uiPriority="33" w:qFormat="1"/>
-    <w:lsdException w:name="Bibliography" w:semiHidden="1" w:uiPriority="37" w:unhideWhenUsed="1"/>
-    <w:lsdException w:name="TOC Heading" w:semiHidden="1" w:uiPriority="39" w:unhideWhenUsed="1" w:qFormat="1"/>
-    <w:lsdException w:name="Plain Table 1" w:uiPriority="41"/>
-    <w:lsdException w:name="Plain Table 2" w:uiPriority="42"/>
-    <w:lsdException w:name="Plain Table 3" w:uiPriority="43"/>
-    <w:lsdException w:name="Plain Table 4" w:uiPriority="44"/>
-    <w:lsdException w:name="Plain Table 5" w:uiPriority="45"/>
-    <w:lsdException w:name="Grid Table Light" w:uiPriority="40"/>
-    <w:lsdException w:name="Grid Table 1 Light" w:uiPriority="46"/>
-    <w:lsdException w:name="Grid Table 2" w:uiPriority="47"/>
-    <w:lsdException w:name="Grid Table 3" w:uiPriority="48"/>
-    <w:lsdException w:name="Grid Table 4" w:uiPriority="49"/>
-    <w:lsdException w:name="Grid Table 5 Dark" w:uiPriority="50"/>
-    <w:lsdException w:name="Grid Table 6 Colorful" w:uiPriority="51"/>
-    <w:lsdException w:name="Grid Table 7 Colorful" w:uiPriority="52"/>
-    <w:lsdException w:name="Grid Table 1 Light Accent 1" w:uiPriority="46"/>
-    <w:lsdException w:name="Grid Table 2 Accent 1" w:uiPriority="47"/>
-    <w:lsdException w:name="Grid Table 3 Accent 1" w:uiPriority="48"/>
-    <w:lsdException w:name="Grid Table 4 Accent 1" w:uiPriority="49"/>
-    <w:lsdException w:name="Grid Table 5 Dark Accent 1" w:uiPriority="50"/>
-    <w:lsdException w:name="Grid Table 6 Colorful Accent 1" w:uiPriority="51"/>
-    <w:lsdException w:name="Grid Table 7 Colorful Accent 1" w:uiPriority="52"/>
-    <w:lsdException w:name="Grid Table 1 Light Accent 2" w:uiPriority="46"/>
-    <w:lsdException w:name="Grid Table 2 Accent 2" w:uiPriority="47"/>
-    <w:lsdException w:name="Grid Table 3 Accent 2" w:uiPriority="48"/>
-    <w:lsdException w:name="Grid Table 4 Accent 2" w:uiPriority="49"/>
-    <w:lsdException w:name="Grid Table 5 Dark Accent 2" w:uiPriority="50"/>
-    <w:lsdException w:name="Grid Table 6 Colorful Accent 2" w:uiPriority="51"/>
-    <w:lsdException w:name="Grid Table 7 Colorful Accent 2" w:uiPriority="52"/>
-    <w:lsdException w:name="Grid Table 1 Light Accent 3" w:uiPriority="46"/>
-    <w:lsdException w:name="Grid Table 2 Accent 3" w:uiPriority="47"/>
-    <w:lsdException w:name="Grid Table 3 Accent 3" w:uiPriority="48"/>
-    <w:lsdException w:name="Grid Table 4 Accent 3" w:uiPriority="49"/>
-    <w:lsdException w:name="Grid Table 5 Dark Accent 3" w:uiPriority="50"/>
-    <w:lsdException w:name="Grid Table 6 Colorful Accent 3" w:uiPriority="51"/>
-    <w:lsdException w:name="Grid Table 7 Colorful Accent 3" w:uiPriority="52"/>
-    <w:lsdException w:name="Grid Table 1 Light Accent 4" w:uiPriority="46"/>
-    <w:lsdException w:name="Grid Table 2 Accent 4" w:uiPriority="47"/>
-    <w:lsdException w:name="Grid Table 3 Accent 4" w:uiPriority="48"/>
-    <w:lsdException w:name="Grid Table 4 Accent 4" w:uiPriority="49"/>
-    <w:lsdException w:name="Grid Table 5 Dark Accent 4" w:uiPriority="50"/>
-    <w:lsdException w:name="Grid Table 6 Colorful Accent 4" w:uiPriority="51"/>
-    <w:lsdException w:name="Grid Table 7 Colorful Accent 4" w:uiPriority="52"/>
-    <w:lsdException w:name="Grid Table 1 Light Accent 5" w:uiPriority="46"/>
-    <w:lsdException w:name="Grid Table 2 Accent 5" w:uiPriority="47"/>
-    <w:lsdException w:name="Grid Table 3 Accent 5" w:uiPriority="48"/>
-    <w:lsdException w:name="Grid Table 4 Accent 5" w:uiPriority="49"/>
-    <w:lsdException w:name="Grid Table 5 Dark Accent 5" w:uiPriority="50"/>
-    <w:lsdException w:name="Grid Table 6 Colorful Accent 5" w:uiPriority="51"/>
-    <w:lsdException w:name="Grid Table 7 Colorful Accent 5" w:uiPriority="52"/>
-    <w:lsdException w:name="Grid Table 1 Light Accent 6" w:uiPriority="46"/>
-    <w:lsdException w:name="Grid Table 2 Accent 6" w:uiPriority="47"/>
-    <w:lsdException w:name="Grid Table 3 Accent 6" w:uiPriority="48"/>
-    <w:lsdException w:name="Grid Table 4 Accent 6" w:uiPriority="49"/>
-    <w:lsdException w:name="Grid Table 5 Dark Accent 6" w:uiPriority="50"/>
-    <w:lsdException w:name="Grid Table 6 Colorful Accent 6" w:uiPriority="51"/>
-    <w:lsdException w:name="Grid Table 7 Colorful Accent 6" w:uiPriority="52"/>
-    <w:lsdException w:name="List Table 1 Light" w:uiPriority="46"/>
-    <w:lsdException w:name="List Table 2" w:uiPriority="47"/>
-    <w:lsdException w:name="List Table 3" w:uiPriority="48"/>
-    <w:lsdException w:name="List Table 4" w:uiPriority="49"/>
-    <w:lsdException w:name="List Table 5 Dark" w:uiPriority="50"/>
-    <w:lsdException w:name="List Table 6 Colorful" w:uiPriority="51"/>
-    <w:lsdException w:name="List Table 7 Colorful" w:uiPriority="52"/>
-    <w:lsdException w:name="List Table 1 Light Accent 1" w:uiPriority="46"/>
-    <w:lsdException w:name="List Table 2 Accent 1" w:uiPriority="47"/>
-    <w:lsdException w:name="List Table 3 Accent 1" w:uiPriority="48"/>
-    <w:lsdException w:name="List Table 4 Accent 1" w:uiPriority="49"/>
-    <w:lsdException w:name="List Table 5 Dark Accent 1" w:uiPriority="50"/>
-    <w:lsdException w:name="List Table 6 Colorful Accent 1" w:uiPriority="51"/>
-    <w:lsdException w:name="List Table 7 Colorful Accent 1" w:uiPriority="52"/>
-    <w:lsdException w:name="List Table 1 Light Accent 2" w:uiPriority="46"/>
-    <w:lsdException w:name="List Table 2 Accent 2" w:uiPriority="47"/>
-    <w:lsdException w:name="List Table 3 Accent 2" w:uiPriority="48"/>
-    <w:lsdException w:name="List Table 4 Accent 2" w:uiPriority="49"/>
-    <w:lsdException w:name="List Table 5 Dark Accent 2" w:uiPriority="50"/>
-    <w:lsdException w:name="List Table 6 Colorful Accent 2" w:uiPriority="51"/>
-    <w:lsdException w:name="List Table 7 Colorful Accent 2" w:uiPriority="52"/>
-    <w:lsdException w:name="List Table 1 Light Accent 3" w:uiPriority="46"/>
-    <w:lsdException w:name="List Table 2 Accent 3" w:uiPriority="47"/>
-    <w:lsdException w:name="List Table 3 Accent 3" w:uiPriority="48"/>
-    <w:lsdException w:name="List Table 4 Accent 3" w:uiPriority="49"/>
-    <w:lsdException w:name="List Table 5 Dark Accent 3" w:uiPriority="50"/>
-    <w:lsdException w:name="List Table 6 Colorful Accent 3" w:uiPriority="51"/>
-    <w:lsdException w:name="List Table 7 Colorful Accent 3" w:uiPriority="52"/>
-    <w:lsdException w:name="List Table 1 Light Accent 4" w:uiPriority="46"/>
-    <w:lsdException w:name="List Table 2 Accent 4" w:uiPriority="47"/>
-    <w:lsdException w:name="List Table 3 Accent 4" w:uiPriority="48"/>
-    <w:lsdException w:name="List Table 4 Accent 4" w:uiPriority="49"/>
-    <w:lsdException w:name="List Table 5 Dark Accent 4" w:uiPriority="50"/>
-    <w:lsdException w:name="List Table 6 Colorful Accent 4" w:uiPriority="51"/>
-    <w:lsdException w:name="List Table 7 Colorful Accent 4" w:uiPriority="52"/>
-    <w:lsdException w:name="List Table 1 Light Accent 5" w:uiPriority="46"/>
-    <w:lsdException w:name="List Table 2 Accent 5" w:uiPriority="47"/>
-    <w:lsdException w:name="List Table 3 Accent 5" w:uiPriority="48"/>
-    <w:lsdException w:name="List Table 4 Accent 5" w:uiPriority="49"/>
-    <w:lsdException w:name="List Table 5 Dark Accent 5" w:uiPriority="50"/>
-    <w:lsdException w:name="List Table 6 Colorful Accent 5" w:uiPriority="51"/>
-    <w:lsdException w:name="List Table 7 Colorful Accent 5" w:uiPriority="52"/>
-    <w:lsdException w:name="List Table 1 Light Accent 6" w:uiPriority="46"/>
-    <w:lsdException w:name="List Table 2 Accent 6" w:uiPriority="47"/>
-    <w:lsdException w:name="List Table 3 Accent 6" w:uiPriority="48"/>
-    <w:lsdException w:name="List Table 4 Accent 6" w:uiPriority="49"/>
-    <w:lsdException w:name="List Table 5 Dark Accent 6" w:uiPriority="50"/>
-    <w:lsdException w:name="List Table 6 Colorful Accent 6" w:uiPriority="51"/>
-    <w:lsdException w:name="List Table 7 Colorful Accent 6" w:uiPriority="52"/>
-  </w:latentStyles>
-  <w:style w:type="paragraph" w:default="1" w:styleId="Normal">
-    <w:name w:val="Normal"/>
-    <w:qFormat/>
+  <w:style w:type="character" w:customStyle="1" w:styleId="Heading2Char">
+    <w:name w:val="Heading 2 Char"/>
+    <w:basedOn w:val="DefaultParagraphFont"/>
+    <w:link w:val="Heading2"/>
+    <w:uiPriority w:val="9"/>
+    <w:rsid w:val="002508AB"/>
+    <w:rPr>
+      <w:rFonts w:asciiTheme="majorHAnsi" w:eastAsiaTheme="majorEastAsia" w:hAnsiTheme="majorHAnsi" w:cstheme="majorBidi"/>
+      <w:color w:val="2E74B5" w:themeColor="accent1" w:themeShade="BF"/>
+      <w:sz w:val="26"/>
+      <w:szCs w:val="26"/>
+    </w:rPr>
   </w:style>
-  <w:style w:type="character" w:default="1" w:styleId="DefaultParagraphFont">
-    <w:name w:val="Default Paragraph Font"/>
-    <w:uiPriority w:val="1"/>
-    <w:semiHidden/>
+  <w:style w:type="paragraph" w:styleId="TOC2">
+    <w:name w:val="toc 2"/>
+    <w:basedOn w:val="Normal"/>
+    <w:next w:val="Normal"/>
+    <w:autoRedefine/>
+    <w:uiPriority w:val="39"/>
     <w:unhideWhenUsed/>
+    <w:rsid w:val="002508AB"/>
+    <w:pPr>
+      <w:spacing w:after="100"/>
+      <w:ind w:left="220"/>
+    </w:pPr>
   </w:style>
-  <w:style w:type="table" w:default="1" w:styleId="TableNormal">
-    <w:name w:val="Normal Table"/>
-    <w:uiPriority w:val="99"/>
-    <w:semiHidden/>
-    <w:unhideWhenUsed/>
-    <w:tblPr>
-      <w:tblInd w:w="0" w:type="dxa"/>
-      <w:tblCellMar>
-        <w:top w:w="0" w:type="dxa"/>
-        <w:left w:w="108" w:type="dxa"/>
-        <w:bottom w:w="0" w:type="dxa"/>
-        <w:right w:w="108" w:type="dxa"/>
-      </w:tblCellMar>
-    </w:tblPr>
-  </w:style>
-  <w:style w:type="numbering" w:default="1" w:styleId="NoList">
-    <w:name w:val="No List"/>
-    <w:uiPriority w:val="99"/>
-    <w:semiHidden/>
-    <w:unhideWhenUsed/>
-  </w:style>
-  <w:style w:type="paragraph" w:customStyle="1" w:styleId="7C366B1956374411A675827815125BC2">
-    <w:name w:val="7C366B1956374411A675827815125BC2"/>
-    <w:rsid w:val="00EA7923"/>
+  <w:style w:type="character" w:customStyle="1" w:styleId="Heading3Char">
+    <w:name w:val="Heading 3 Char"/>
+    <w:basedOn w:val="DefaultParagraphFont"/>
+    <w:link w:val="Heading3"/>
+    <w:uiPriority w:val="9"/>
+    <w:rsid w:val="00652C5E"/>
+    <w:rPr>
+      <w:rFonts w:asciiTheme="majorHAnsi" w:eastAsiaTheme="majorEastAsia" w:hAnsiTheme="majorHAnsi" w:cstheme="majorBidi"/>
+      <w:color w:val="1F4D78" w:themeColor="accent1" w:themeShade="7F"/>
+      <w:sz w:val="24"/>
+      <w:szCs w:val="24"/>
+    </w:rPr>
   </w:style>
 </w:styles>
-</file>
-
-<file path=word/glossary/webSettings.xml><?xml version="1.0" encoding="utf-8"?>
-<w:webSettings xmlns:mc="http://schemas.openxmlformats.org/markup-compatibility/2006" xmlns:r="http://schemas.openxmlformats.org/officeDocument/2006/relationships" xmlns:w="http://schemas.openxmlformats.org/wordprocessingml/2006/main" xmlns:w14="http://schemas.microsoft.com/office/word/2010/wordml" xmlns:w15="http://schemas.microsoft.com/office/word/2012/wordml" xmlns:w16se="http://schemas.microsoft.com/office/word/2015/wordml/symex" mc:Ignorable="w14 w15 w16se">
-  <w:optimizeForBrowser/>
-  <w:allowPNG/>
-</w:webSettings>
 </file>
 
 <file path=word/theme/theme1.xml><?xml version="1.0" encoding="utf-8"?>
@@ -3449,7 +6467,7 @@
 </file>
 
 <file path=customXml/itemProps2.xml><?xml version="1.0" encoding="utf-8"?>
-<ds:datastoreItem xmlns:ds="http://schemas.openxmlformats.org/officeDocument/2006/customXml" ds:itemID="{AF5C7EF7-5756-4FB2-8B1F-CA203777DFA6}">
+<ds:datastoreItem xmlns:ds="http://schemas.openxmlformats.org/officeDocument/2006/customXml" ds:itemID="{83B62742-B8FB-4B6E-AD3C-20B9369EE5A0}">
   <ds:schemaRefs>
     <ds:schemaRef ds:uri="http://schemas.openxmlformats.org/officeDocument/2006/bibliography"/>
   </ds:schemaRefs>

</xml_diff>